<commit_message>
re added form, added mailto to cw.qmd2 and iframe to cw.qm3
</commit_message>
<xml_diff>
--- a/CARWASH_NOTES.docx
+++ b/CARWASH_NOTES.docx
@@ -3,11 +3,2068 @@
 <w:document xmlns:wpc="http://schemas.microsoft.com/office/word/2010/wordprocessingCanvas" xmlns:cx="http://schemas.microsoft.com/office/drawing/2014/chartex" xmlns:cx1="http://schemas.microsoft.com/office/drawing/2015/9/8/chartex" xmlns:cx2="http://schemas.microsoft.com/office/drawing/2015/10/21/chartex" xmlns:cx3="http://schemas.microsoft.com/office/drawing/2016/5/9/chartex" xmlns:cx4="http://schemas.microsoft.com/office/drawing/2016/5/10/chartex" xmlns:cx5="http://schemas.microsoft.com/office/drawing/2016/5/11/chartex" xmlns:cx6="http://schemas.microsoft.com/office/drawing/2016/5/12/chartex" xmlns:cx7="http://schemas.microsoft.com/office/drawing/2016/5/13/chartex" xmlns:cx8="http://schemas.microsoft.com/office/drawing/2016/5/14/chartex" xmlns:mc="http://schemas.openxmlformats.org/markup-compatibility/2006" xmlns:aink="http://schemas.microsoft.com/office/drawing/2016/ink" xmlns:am3d="http://schemas.microsoft.com/office/drawing/2017/model3d" xmlns:o="urn:schemas-microsoft-com:office:office" xmlns:oel="http://schemas.microsoft.com/office/2019/extlst" xmlns:r="http://schemas.openxmlformats.org/officeDocument/2006/relationships" xmlns:m="http://schemas.openxmlformats.org/officeDocument/2006/math" xmlns:v="urn:schemas-microsoft-com:vml" xmlns:wp14="http://schemas.microsoft.com/office/word/2010/wordprocessingDrawing" xmlns:wp="http://schemas.openxmlformats.org/drawingml/2006/wordprocessingDrawing" xmlns:w10="urn:schemas-microsoft-com:office:word" xmlns:w="http://schemas.openxmlformats.org/wordprocessingml/2006/main" xmlns:w14="http://schemas.microsoft.com/office/word/2010/wordml" xmlns:w15="http://schemas.microsoft.com/office/word/2012/wordml" xmlns:w16cex="http://schemas.microsoft.com/office/word/2018/wordml/cex" xmlns:w16cid="http://schemas.microsoft.com/office/word/2016/wordml/cid" xmlns:w16="http://schemas.microsoft.com/office/word/2018/wordml" xmlns:w16du="http://schemas.microsoft.com/office/word/2023/wordml/word16du" xmlns:w16sdtdh="http://schemas.microsoft.com/office/word/2020/wordml/sdtdatahash" xmlns:w16se="http://schemas.microsoft.com/office/word/2015/wordml/symex" xmlns:wpg="http://schemas.microsoft.com/office/word/2010/wordprocessingGroup" xmlns:wpi="http://schemas.microsoft.com/office/word/2010/wordprocessingInk" xmlns:wne="http://schemas.microsoft.com/office/word/2006/wordml" xmlns:wps="http://schemas.microsoft.com/office/word/2010/wordprocessingShape" mc:Ignorable="w14 w15 w16se w16cid w16 w16cex w16sdtdh w16du wp14">
   <w:body>
     <w:p>
-      <w:r>
-        <w:t>DOUBLE WASH &amp; WAX</w:t>
-      </w:r>
-      <w:r>
-        <w:t xml:space="preserve"> $14</w:t>
+      <w:pPr>
+        <w:pStyle w:val="ListParagraph"/>
+        <w:numPr>
+          <w:ilvl w:val="0"/>
+          <w:numId w:val="6"/>
+        </w:numPr>
+      </w:pPr>
+      <w:r>
+        <w:t xml:space="preserve">What options do I have to host a site? </w:t>
+      </w:r>
+    </w:p>
+    <w:p>
+      <w:pPr>
+        <w:pStyle w:val="ListParagraph"/>
+        <w:numPr>
+          <w:ilvl w:val="1"/>
+          <w:numId w:val="6"/>
+        </w:numPr>
+      </w:pPr>
+      <w:r>
+        <w:t>I  have a flask app in order for users to submit reviews/comments/complaints</w:t>
+      </w:r>
+    </w:p>
+    <w:p>
+      <w:pPr>
+        <w:pStyle w:val="ListParagraph"/>
+        <w:numPr>
+          <w:ilvl w:val="1"/>
+          <w:numId w:val="6"/>
+        </w:numPr>
+      </w:pPr>
+      <w:r>
+        <w:t>What domain will also support a flask app use or do I need a separate service for the app?</w:t>
+      </w:r>
+    </w:p>
+    <w:p>
+      <w:r>
+        <w:t xml:space="preserve">They mentioned vercel and I can just link my github on there. </w:t>
+      </w:r>
+    </w:p>
+    <w:p>
+      <w:r>
+        <w:t>They also said about using Firebase for a realtime database</w:t>
+      </w:r>
+    </w:p>
+    <w:p/>
+    <w:p>
+      <w:pPr>
+        <w:pStyle w:val="ListParagraph"/>
+        <w:numPr>
+          <w:ilvl w:val="0"/>
+          <w:numId w:val="6"/>
+        </w:numPr>
+      </w:pPr>
+      <w:r>
+        <w:t>How would I publish the site?</w:t>
+      </w:r>
+    </w:p>
+    <w:p>
+      <w:pPr>
+        <w:pStyle w:val="ListParagraph"/>
+        <w:numPr>
+          <w:ilvl w:val="1"/>
+          <w:numId w:val="6"/>
+        </w:numPr>
+      </w:pPr>
+      <w:r>
+        <w:t xml:space="preserve">In github, I learn to just push everything from R studio or VS codeand that will usually update my github and depending on the yml settings, it will also update and published the updated site. </w:t>
+      </w:r>
+    </w:p>
+    <w:p>
+      <w:pPr>
+        <w:pStyle w:val="ListParagraph"/>
+        <w:numPr>
+          <w:ilvl w:val="1"/>
+          <w:numId w:val="6"/>
+        </w:numPr>
+      </w:pPr>
+      <w:r>
+        <w:t xml:space="preserve">How would that process work in another domain not github? </w:t>
+      </w:r>
+    </w:p>
+    <w:p/>
+    <w:p>
+      <w:pPr>
+        <w:pStyle w:val="ListParagraph"/>
+        <w:numPr>
+          <w:ilvl w:val="0"/>
+          <w:numId w:val="6"/>
+        </w:numPr>
+      </w:pPr>
+      <w:r>
+        <w:t>Shiny app</w:t>
+      </w:r>
+    </w:p>
+    <w:p>
+      <w:pPr>
+        <w:pStyle w:val="ListParagraph"/>
+        <w:numPr>
+          <w:ilvl w:val="1"/>
+          <w:numId w:val="6"/>
+        </w:numPr>
+      </w:pPr>
+      <w:r>
+        <w:t>How can I published a shiny app?</w:t>
+      </w:r>
+    </w:p>
+    <w:p>
+      <w:pPr>
+        <w:pStyle w:val="ListParagraph"/>
+        <w:numPr>
+          <w:ilvl w:val="2"/>
+          <w:numId w:val="6"/>
+        </w:numPr>
+      </w:pPr>
+      <w:r>
+        <w:t>I know I can do a yml file w/ qmd files, and the shiny app can be in the qmd files, but how will I host the shiny app?</w:t>
+      </w:r>
+    </w:p>
+    <w:p>
+      <w:pPr>
+        <w:pStyle w:val="ListParagraph"/>
+        <w:numPr>
+          <w:ilvl w:val="0"/>
+          <w:numId w:val="6"/>
+        </w:numPr>
+      </w:pPr>
+      <w:r>
+        <w:t xml:space="preserve">What courses show you how to publish websites and host services like flask apps and shiny app? </w:t>
+      </w:r>
+    </w:p>
+    <w:p/>
+    <w:p/>
+    <w:p/>
+    <w:p>
+      <w:pPr>
+        <w:shd w:val="clear" w:color="auto" w:fill="1F1F1F"/>
+        <w:spacing w:after="0" w:line="210" w:lineRule="atLeast"/>
+        <w:rPr>
+          <w:rFonts w:ascii="Consolas" w:eastAsia="Times New Roman" w:hAnsi="Consolas" w:cs="Times New Roman"/>
+          <w:color w:val="CCCCCC"/>
+          <w:kern w:val="0"/>
+          <w:sz w:val="15"/>
+          <w:szCs w:val="15"/>
+          <w14:ligatures w14:val="none"/>
+        </w:rPr>
+      </w:pPr>
+      <w:r>
+        <w:rPr>
+          <w:rFonts w:ascii="Consolas" w:eastAsia="Times New Roman" w:hAnsi="Consolas" w:cs="Times New Roman"/>
+          <w:color w:val="6A9955"/>
+          <w:kern w:val="0"/>
+          <w:sz w:val="15"/>
+          <w:szCs w:val="15"/>
+          <w14:ligatures w14:val="none"/>
+        </w:rPr>
+        <w:t xml:space="preserve"># use mail to in html, basically it opens the mail app on the users end and the send email is the one i use in the mail to code. </w:t>
+      </w:r>
+    </w:p>
+    <w:p/>
+    <w:p>
+      <w:r>
+        <w:t xml:space="preserve"># on mobile it works because it opens options to send the email using email apps on my phone, but on my laptop it gives my mail app options and google. If I use google on pc then it will just open the tab where I choose which profile I want to use (since I have two) and nothing happens afterwards. On pc it also lets me know that the form is not secure and when I click submit I get redirected to danger page suggestion that they might be trying to steal my information which is not good. </w:t>
+      </w:r>
+    </w:p>
+    <w:p>
+      <w:r>
+        <w:t xml:space="preserve"># mailto is really good to know but I will have to solve the email opening issue on pc, and how to make it secure soo users virus protection doesn’t flag the form! </w:t>
+      </w:r>
+    </w:p>
+    <w:p/>
+    <w:p>
+      <w:pPr>
+        <w:shd w:val="clear" w:color="auto" w:fill="1F1F1F"/>
+        <w:spacing w:after="0" w:line="210" w:lineRule="atLeast"/>
+        <w:rPr>
+          <w:rFonts w:ascii="Consolas" w:eastAsia="Times New Roman" w:hAnsi="Consolas" w:cs="Times New Roman"/>
+          <w:color w:val="CCCCCC"/>
+          <w:kern w:val="0"/>
+          <w:sz w:val="15"/>
+          <w:szCs w:val="15"/>
+          <w14:ligatures w14:val="none"/>
+        </w:rPr>
+      </w:pPr>
+      <w:r>
+        <w:rPr>
+          <w:rFonts w:ascii="Consolas" w:eastAsia="Times New Roman" w:hAnsi="Consolas" w:cs="Times New Roman"/>
+          <w:color w:val="808080"/>
+          <w:kern w:val="0"/>
+          <w:sz w:val="15"/>
+          <w:szCs w:val="15"/>
+          <w14:ligatures w14:val="none"/>
+        </w:rPr>
+        <w:t>&lt;</w:t>
+      </w:r>
+      <w:r>
+        <w:rPr>
+          <w:rFonts w:ascii="Consolas" w:eastAsia="Times New Roman" w:hAnsi="Consolas" w:cs="Times New Roman"/>
+          <w:color w:val="569CD6"/>
+          <w:kern w:val="0"/>
+          <w:sz w:val="15"/>
+          <w:szCs w:val="15"/>
+          <w14:ligatures w14:val="none"/>
+        </w:rPr>
+        <w:t>form</w:t>
+      </w:r>
+      <w:r>
+        <w:rPr>
+          <w:rFonts w:ascii="Consolas" w:eastAsia="Times New Roman" w:hAnsi="Consolas" w:cs="Times New Roman"/>
+          <w:color w:val="CCCCCC"/>
+          <w:kern w:val="0"/>
+          <w:sz w:val="15"/>
+          <w:szCs w:val="15"/>
+          <w14:ligatures w14:val="none"/>
+        </w:rPr>
+        <w:t xml:space="preserve"> </w:t>
+      </w:r>
+      <w:r>
+        <w:rPr>
+          <w:rFonts w:ascii="Consolas" w:eastAsia="Times New Roman" w:hAnsi="Consolas" w:cs="Times New Roman"/>
+          <w:color w:val="9CDCFE"/>
+          <w:kern w:val="0"/>
+          <w:sz w:val="15"/>
+          <w:szCs w:val="15"/>
+          <w14:ligatures w14:val="none"/>
+        </w:rPr>
+        <w:t>action</w:t>
+      </w:r>
+      <w:r>
+        <w:rPr>
+          <w:rFonts w:ascii="Consolas" w:eastAsia="Times New Roman" w:hAnsi="Consolas" w:cs="Times New Roman"/>
+          <w:color w:val="CCCCCC"/>
+          <w:kern w:val="0"/>
+          <w:sz w:val="15"/>
+          <w:szCs w:val="15"/>
+          <w14:ligatures w14:val="none"/>
+        </w:rPr>
+        <w:t>=</w:t>
+      </w:r>
+      <w:r>
+        <w:rPr>
+          <w:rFonts w:ascii="Consolas" w:eastAsia="Times New Roman" w:hAnsi="Consolas" w:cs="Times New Roman"/>
+          <w:color w:val="CE9178"/>
+          <w:kern w:val="0"/>
+          <w:sz w:val="15"/>
+          <w:szCs w:val="15"/>
+          <w14:ligatures w14:val="none"/>
+        </w:rPr>
+        <w:t>"mailto:eduardo.er.ramirez@gmail.com"</w:t>
+      </w:r>
+      <w:r>
+        <w:rPr>
+          <w:rFonts w:ascii="Consolas" w:eastAsia="Times New Roman" w:hAnsi="Consolas" w:cs="Times New Roman"/>
+          <w:color w:val="CCCCCC"/>
+          <w:kern w:val="0"/>
+          <w:sz w:val="15"/>
+          <w:szCs w:val="15"/>
+          <w14:ligatures w14:val="none"/>
+        </w:rPr>
+        <w:t xml:space="preserve"> </w:t>
+      </w:r>
+      <w:r>
+        <w:rPr>
+          <w:rFonts w:ascii="Consolas" w:eastAsia="Times New Roman" w:hAnsi="Consolas" w:cs="Times New Roman"/>
+          <w:color w:val="9CDCFE"/>
+          <w:kern w:val="0"/>
+          <w:sz w:val="15"/>
+          <w:szCs w:val="15"/>
+          <w14:ligatures w14:val="none"/>
+        </w:rPr>
+        <w:t>method</w:t>
+      </w:r>
+      <w:r>
+        <w:rPr>
+          <w:rFonts w:ascii="Consolas" w:eastAsia="Times New Roman" w:hAnsi="Consolas" w:cs="Times New Roman"/>
+          <w:color w:val="CCCCCC"/>
+          <w:kern w:val="0"/>
+          <w:sz w:val="15"/>
+          <w:szCs w:val="15"/>
+          <w14:ligatures w14:val="none"/>
+        </w:rPr>
+        <w:t>=</w:t>
+      </w:r>
+      <w:r>
+        <w:rPr>
+          <w:rFonts w:ascii="Consolas" w:eastAsia="Times New Roman" w:hAnsi="Consolas" w:cs="Times New Roman"/>
+          <w:color w:val="CE9178"/>
+          <w:kern w:val="0"/>
+          <w:sz w:val="15"/>
+          <w:szCs w:val="15"/>
+          <w14:ligatures w14:val="none"/>
+        </w:rPr>
+        <w:t>"POST"</w:t>
+      </w:r>
+      <w:r>
+        <w:rPr>
+          <w:rFonts w:ascii="Consolas" w:eastAsia="Times New Roman" w:hAnsi="Consolas" w:cs="Times New Roman"/>
+          <w:color w:val="808080"/>
+          <w:kern w:val="0"/>
+          <w:sz w:val="15"/>
+          <w:szCs w:val="15"/>
+          <w14:ligatures w14:val="none"/>
+        </w:rPr>
+        <w:t>&gt;</w:t>
+      </w:r>
+      <w:r>
+        <w:rPr>
+          <w:rFonts w:ascii="Consolas" w:eastAsia="Times New Roman" w:hAnsi="Consolas" w:cs="Times New Roman"/>
+          <w:color w:val="808080"/>
+          <w:kern w:val="0"/>
+          <w:sz w:val="15"/>
+          <w:szCs w:val="15"/>
+          <w14:ligatures w14:val="none"/>
+        </w:rPr>
+        <w:t xml:space="preserve"> # doesn’t have plain text so it send with weird symbols. </w:t>
+      </w:r>
+    </w:p>
+    <w:p/>
+    <w:p>
+      <w:pPr>
+        <w:shd w:val="clear" w:color="auto" w:fill="1F1F1F"/>
+        <w:spacing w:after="0" w:line="210" w:lineRule="atLeast"/>
+        <w:rPr>
+          <w:rFonts w:ascii="Consolas" w:eastAsia="Times New Roman" w:hAnsi="Consolas" w:cs="Times New Roman"/>
+          <w:color w:val="CCCCCC"/>
+          <w:kern w:val="0"/>
+          <w:sz w:val="15"/>
+          <w:szCs w:val="15"/>
+          <w14:ligatures w14:val="none"/>
+        </w:rPr>
+      </w:pPr>
+      <w:r>
+        <w:rPr>
+          <w:rFonts w:ascii="Consolas" w:eastAsia="Times New Roman" w:hAnsi="Consolas" w:cs="Times New Roman"/>
+          <w:color w:val="808080"/>
+          <w:kern w:val="0"/>
+          <w:sz w:val="15"/>
+          <w:szCs w:val="15"/>
+          <w14:ligatures w14:val="none"/>
+        </w:rPr>
+        <w:t>&lt;</w:t>
+      </w:r>
+      <w:r>
+        <w:rPr>
+          <w:rFonts w:ascii="Consolas" w:eastAsia="Times New Roman" w:hAnsi="Consolas" w:cs="Times New Roman"/>
+          <w:color w:val="569CD6"/>
+          <w:kern w:val="0"/>
+          <w:sz w:val="15"/>
+          <w:szCs w:val="15"/>
+          <w14:ligatures w14:val="none"/>
+        </w:rPr>
+        <w:t>form</w:t>
+      </w:r>
+      <w:r>
+        <w:rPr>
+          <w:rFonts w:ascii="Consolas" w:eastAsia="Times New Roman" w:hAnsi="Consolas" w:cs="Times New Roman"/>
+          <w:color w:val="CCCCCC"/>
+          <w:kern w:val="0"/>
+          <w:sz w:val="15"/>
+          <w:szCs w:val="15"/>
+          <w14:ligatures w14:val="none"/>
+        </w:rPr>
+        <w:t xml:space="preserve"> </w:t>
+      </w:r>
+      <w:r>
+        <w:rPr>
+          <w:rFonts w:ascii="Consolas" w:eastAsia="Times New Roman" w:hAnsi="Consolas" w:cs="Times New Roman"/>
+          <w:color w:val="9CDCFE"/>
+          <w:kern w:val="0"/>
+          <w:sz w:val="15"/>
+          <w:szCs w:val="15"/>
+          <w14:ligatures w14:val="none"/>
+        </w:rPr>
+        <w:t>action</w:t>
+      </w:r>
+      <w:r>
+        <w:rPr>
+          <w:rFonts w:ascii="Consolas" w:eastAsia="Times New Roman" w:hAnsi="Consolas" w:cs="Times New Roman"/>
+          <w:color w:val="CCCCCC"/>
+          <w:kern w:val="0"/>
+          <w:sz w:val="15"/>
+          <w:szCs w:val="15"/>
+          <w14:ligatures w14:val="none"/>
+        </w:rPr>
+        <w:t>=</w:t>
+      </w:r>
+      <w:r>
+        <w:rPr>
+          <w:rFonts w:ascii="Consolas" w:eastAsia="Times New Roman" w:hAnsi="Consolas" w:cs="Times New Roman"/>
+          <w:color w:val="CE9178"/>
+          <w:kern w:val="0"/>
+          <w:sz w:val="15"/>
+          <w:szCs w:val="15"/>
+          <w14:ligatures w14:val="none"/>
+        </w:rPr>
+        <w:t>"mailto:eduardo.er.ramirez@gmail.com"</w:t>
+      </w:r>
+      <w:r>
+        <w:rPr>
+          <w:rFonts w:ascii="Consolas" w:eastAsia="Times New Roman" w:hAnsi="Consolas" w:cs="Times New Roman"/>
+          <w:color w:val="CCCCCC"/>
+          <w:kern w:val="0"/>
+          <w:sz w:val="15"/>
+          <w:szCs w:val="15"/>
+          <w14:ligatures w14:val="none"/>
+        </w:rPr>
+        <w:t xml:space="preserve"> </w:t>
+      </w:r>
+      <w:r>
+        <w:rPr>
+          <w:rFonts w:ascii="Consolas" w:eastAsia="Times New Roman" w:hAnsi="Consolas" w:cs="Times New Roman"/>
+          <w:color w:val="9CDCFE"/>
+          <w:kern w:val="0"/>
+          <w:sz w:val="15"/>
+          <w:szCs w:val="15"/>
+          <w14:ligatures w14:val="none"/>
+        </w:rPr>
+        <w:t>method</w:t>
+      </w:r>
+      <w:r>
+        <w:rPr>
+          <w:rFonts w:ascii="Consolas" w:eastAsia="Times New Roman" w:hAnsi="Consolas" w:cs="Times New Roman"/>
+          <w:color w:val="CCCCCC"/>
+          <w:kern w:val="0"/>
+          <w:sz w:val="15"/>
+          <w:szCs w:val="15"/>
+          <w14:ligatures w14:val="none"/>
+        </w:rPr>
+        <w:t>=</w:t>
+      </w:r>
+      <w:r>
+        <w:rPr>
+          <w:rFonts w:ascii="Consolas" w:eastAsia="Times New Roman" w:hAnsi="Consolas" w:cs="Times New Roman"/>
+          <w:color w:val="CE9178"/>
+          <w:kern w:val="0"/>
+          <w:sz w:val="15"/>
+          <w:szCs w:val="15"/>
+          <w14:ligatures w14:val="none"/>
+        </w:rPr>
+        <w:t>"POST"</w:t>
+      </w:r>
+      <w:r>
+        <w:rPr>
+          <w:rFonts w:ascii="Consolas" w:eastAsia="Times New Roman" w:hAnsi="Consolas" w:cs="Times New Roman"/>
+          <w:color w:val="CCCCCC"/>
+          <w:kern w:val="0"/>
+          <w:sz w:val="15"/>
+          <w:szCs w:val="15"/>
+          <w14:ligatures w14:val="none"/>
+        </w:rPr>
+        <w:t xml:space="preserve"> </w:t>
+      </w:r>
+      <w:r>
+        <w:rPr>
+          <w:rFonts w:ascii="Consolas" w:eastAsia="Times New Roman" w:hAnsi="Consolas" w:cs="Times New Roman"/>
+          <w:color w:val="9CDCFE"/>
+          <w:kern w:val="0"/>
+          <w:sz w:val="15"/>
+          <w:szCs w:val="15"/>
+          <w14:ligatures w14:val="none"/>
+        </w:rPr>
+        <w:t>enctype</w:t>
+      </w:r>
+      <w:r>
+        <w:rPr>
+          <w:rFonts w:ascii="Consolas" w:eastAsia="Times New Roman" w:hAnsi="Consolas" w:cs="Times New Roman"/>
+          <w:color w:val="CCCCCC"/>
+          <w:kern w:val="0"/>
+          <w:sz w:val="15"/>
+          <w:szCs w:val="15"/>
+          <w14:ligatures w14:val="none"/>
+        </w:rPr>
+        <w:t>=</w:t>
+      </w:r>
+      <w:r>
+        <w:rPr>
+          <w:rFonts w:ascii="Consolas" w:eastAsia="Times New Roman" w:hAnsi="Consolas" w:cs="Times New Roman"/>
+          <w:color w:val="CE9178"/>
+          <w:kern w:val="0"/>
+          <w:sz w:val="15"/>
+          <w:szCs w:val="15"/>
+          <w14:ligatures w14:val="none"/>
+        </w:rPr>
+        <w:t>"text/plain"</w:t>
+      </w:r>
+      <w:r>
+        <w:rPr>
+          <w:rFonts w:ascii="Consolas" w:eastAsia="Times New Roman" w:hAnsi="Consolas" w:cs="Times New Roman"/>
+          <w:color w:val="808080"/>
+          <w:kern w:val="0"/>
+          <w:sz w:val="15"/>
+          <w:szCs w:val="15"/>
+          <w14:ligatures w14:val="none"/>
+        </w:rPr>
+        <w:t>&gt;</w:t>
+      </w:r>
+    </w:p>
+    <w:p>
+      <w:pPr>
+        <w:shd w:val="clear" w:color="auto" w:fill="1F1F1F"/>
+        <w:spacing w:after="0" w:line="210" w:lineRule="atLeast"/>
+        <w:rPr>
+          <w:rFonts w:ascii="Consolas" w:eastAsia="Times New Roman" w:hAnsi="Consolas" w:cs="Times New Roman"/>
+          <w:color w:val="CCCCCC"/>
+          <w:kern w:val="0"/>
+          <w:sz w:val="15"/>
+          <w:szCs w:val="15"/>
+          <w14:ligatures w14:val="none"/>
+        </w:rPr>
+      </w:pPr>
+      <w:r>
+        <w:rPr>
+          <w:rFonts w:ascii="Consolas" w:eastAsia="Times New Roman" w:hAnsi="Consolas" w:cs="Times New Roman"/>
+          <w:color w:val="CCCCCC"/>
+          <w:kern w:val="0"/>
+          <w:sz w:val="15"/>
+          <w:szCs w:val="15"/>
+          <w14:ligatures w14:val="none"/>
+        </w:rPr>
+        <w:t xml:space="preserve">    </w:t>
+      </w:r>
+      <w:r>
+        <w:rPr>
+          <w:rFonts w:ascii="Consolas" w:eastAsia="Times New Roman" w:hAnsi="Consolas" w:cs="Times New Roman"/>
+          <w:color w:val="808080"/>
+          <w:kern w:val="0"/>
+          <w:sz w:val="15"/>
+          <w:szCs w:val="15"/>
+          <w14:ligatures w14:val="none"/>
+        </w:rPr>
+        <w:t>&lt;</w:t>
+      </w:r>
+      <w:r>
+        <w:rPr>
+          <w:rFonts w:ascii="Consolas" w:eastAsia="Times New Roman" w:hAnsi="Consolas" w:cs="Times New Roman"/>
+          <w:color w:val="569CD6"/>
+          <w:kern w:val="0"/>
+          <w:sz w:val="15"/>
+          <w:szCs w:val="15"/>
+          <w14:ligatures w14:val="none"/>
+        </w:rPr>
+        <w:t>label</w:t>
+      </w:r>
+      <w:r>
+        <w:rPr>
+          <w:rFonts w:ascii="Consolas" w:eastAsia="Times New Roman" w:hAnsi="Consolas" w:cs="Times New Roman"/>
+          <w:color w:val="CCCCCC"/>
+          <w:kern w:val="0"/>
+          <w:sz w:val="15"/>
+          <w:szCs w:val="15"/>
+          <w14:ligatures w14:val="none"/>
+        </w:rPr>
+        <w:t xml:space="preserve"> </w:t>
+      </w:r>
+      <w:r>
+        <w:rPr>
+          <w:rFonts w:ascii="Consolas" w:eastAsia="Times New Roman" w:hAnsi="Consolas" w:cs="Times New Roman"/>
+          <w:color w:val="9CDCFE"/>
+          <w:kern w:val="0"/>
+          <w:sz w:val="15"/>
+          <w:szCs w:val="15"/>
+          <w14:ligatures w14:val="none"/>
+        </w:rPr>
+        <w:t>for</w:t>
+      </w:r>
+      <w:r>
+        <w:rPr>
+          <w:rFonts w:ascii="Consolas" w:eastAsia="Times New Roman" w:hAnsi="Consolas" w:cs="Times New Roman"/>
+          <w:color w:val="CCCCCC"/>
+          <w:kern w:val="0"/>
+          <w:sz w:val="15"/>
+          <w:szCs w:val="15"/>
+          <w14:ligatures w14:val="none"/>
+        </w:rPr>
+        <w:t>=</w:t>
+      </w:r>
+      <w:r>
+        <w:rPr>
+          <w:rFonts w:ascii="Consolas" w:eastAsia="Times New Roman" w:hAnsi="Consolas" w:cs="Times New Roman"/>
+          <w:color w:val="CE9178"/>
+          <w:kern w:val="0"/>
+          <w:sz w:val="15"/>
+          <w:szCs w:val="15"/>
+          <w14:ligatures w14:val="none"/>
+        </w:rPr>
+        <w:t>"name"</w:t>
+      </w:r>
+      <w:r>
+        <w:rPr>
+          <w:rFonts w:ascii="Consolas" w:eastAsia="Times New Roman" w:hAnsi="Consolas" w:cs="Times New Roman"/>
+          <w:color w:val="808080"/>
+          <w:kern w:val="0"/>
+          <w:sz w:val="15"/>
+          <w:szCs w:val="15"/>
+          <w14:ligatures w14:val="none"/>
+        </w:rPr>
+        <w:t>&gt;</w:t>
+      </w:r>
+      <w:r>
+        <w:rPr>
+          <w:rFonts w:ascii="Consolas" w:eastAsia="Times New Roman" w:hAnsi="Consolas" w:cs="Times New Roman"/>
+          <w:color w:val="CCCCCC"/>
+          <w:kern w:val="0"/>
+          <w:sz w:val="15"/>
+          <w:szCs w:val="15"/>
+          <w14:ligatures w14:val="none"/>
+        </w:rPr>
+        <w:t>Name:</w:t>
+      </w:r>
+      <w:r>
+        <w:rPr>
+          <w:rFonts w:ascii="Consolas" w:eastAsia="Times New Roman" w:hAnsi="Consolas" w:cs="Times New Roman"/>
+          <w:color w:val="808080"/>
+          <w:kern w:val="0"/>
+          <w:sz w:val="15"/>
+          <w:szCs w:val="15"/>
+          <w14:ligatures w14:val="none"/>
+        </w:rPr>
+        <w:t>&lt;/</w:t>
+      </w:r>
+      <w:r>
+        <w:rPr>
+          <w:rFonts w:ascii="Consolas" w:eastAsia="Times New Roman" w:hAnsi="Consolas" w:cs="Times New Roman"/>
+          <w:color w:val="569CD6"/>
+          <w:kern w:val="0"/>
+          <w:sz w:val="15"/>
+          <w:szCs w:val="15"/>
+          <w14:ligatures w14:val="none"/>
+        </w:rPr>
+        <w:t>label</w:t>
+      </w:r>
+      <w:r>
+        <w:rPr>
+          <w:rFonts w:ascii="Consolas" w:eastAsia="Times New Roman" w:hAnsi="Consolas" w:cs="Times New Roman"/>
+          <w:color w:val="808080"/>
+          <w:kern w:val="0"/>
+          <w:sz w:val="15"/>
+          <w:szCs w:val="15"/>
+          <w14:ligatures w14:val="none"/>
+        </w:rPr>
+        <w:t>&gt;</w:t>
+      </w:r>
+    </w:p>
+    <w:p>
+      <w:pPr>
+        <w:shd w:val="clear" w:color="auto" w:fill="1F1F1F"/>
+        <w:spacing w:after="0" w:line="210" w:lineRule="atLeast"/>
+        <w:rPr>
+          <w:rFonts w:ascii="Consolas" w:eastAsia="Times New Roman" w:hAnsi="Consolas" w:cs="Times New Roman"/>
+          <w:color w:val="CCCCCC"/>
+          <w:kern w:val="0"/>
+          <w:sz w:val="15"/>
+          <w:szCs w:val="15"/>
+          <w14:ligatures w14:val="none"/>
+        </w:rPr>
+      </w:pPr>
+      <w:r>
+        <w:rPr>
+          <w:rFonts w:ascii="Consolas" w:eastAsia="Times New Roman" w:hAnsi="Consolas" w:cs="Times New Roman"/>
+          <w:color w:val="CCCCCC"/>
+          <w:kern w:val="0"/>
+          <w:sz w:val="15"/>
+          <w:szCs w:val="15"/>
+          <w14:ligatures w14:val="none"/>
+        </w:rPr>
+        <w:lastRenderedPageBreak/>
+        <w:t xml:space="preserve">    </w:t>
+      </w:r>
+      <w:r>
+        <w:rPr>
+          <w:rFonts w:ascii="Consolas" w:eastAsia="Times New Roman" w:hAnsi="Consolas" w:cs="Times New Roman"/>
+          <w:color w:val="808080"/>
+          <w:kern w:val="0"/>
+          <w:sz w:val="15"/>
+          <w:szCs w:val="15"/>
+          <w14:ligatures w14:val="none"/>
+        </w:rPr>
+        <w:t>&lt;</w:t>
+      </w:r>
+      <w:r>
+        <w:rPr>
+          <w:rFonts w:ascii="Consolas" w:eastAsia="Times New Roman" w:hAnsi="Consolas" w:cs="Times New Roman"/>
+          <w:color w:val="569CD6"/>
+          <w:kern w:val="0"/>
+          <w:sz w:val="15"/>
+          <w:szCs w:val="15"/>
+          <w14:ligatures w14:val="none"/>
+        </w:rPr>
+        <w:t>input</w:t>
+      </w:r>
+      <w:r>
+        <w:rPr>
+          <w:rFonts w:ascii="Consolas" w:eastAsia="Times New Roman" w:hAnsi="Consolas" w:cs="Times New Roman"/>
+          <w:color w:val="CCCCCC"/>
+          <w:kern w:val="0"/>
+          <w:sz w:val="15"/>
+          <w:szCs w:val="15"/>
+          <w14:ligatures w14:val="none"/>
+        </w:rPr>
+        <w:t xml:space="preserve"> </w:t>
+      </w:r>
+      <w:r>
+        <w:rPr>
+          <w:rFonts w:ascii="Consolas" w:eastAsia="Times New Roman" w:hAnsi="Consolas" w:cs="Times New Roman"/>
+          <w:color w:val="9CDCFE"/>
+          <w:kern w:val="0"/>
+          <w:sz w:val="15"/>
+          <w:szCs w:val="15"/>
+          <w14:ligatures w14:val="none"/>
+        </w:rPr>
+        <w:t>type</w:t>
+      </w:r>
+      <w:r>
+        <w:rPr>
+          <w:rFonts w:ascii="Consolas" w:eastAsia="Times New Roman" w:hAnsi="Consolas" w:cs="Times New Roman"/>
+          <w:color w:val="CCCCCC"/>
+          <w:kern w:val="0"/>
+          <w:sz w:val="15"/>
+          <w:szCs w:val="15"/>
+          <w14:ligatures w14:val="none"/>
+        </w:rPr>
+        <w:t>=</w:t>
+      </w:r>
+      <w:r>
+        <w:rPr>
+          <w:rFonts w:ascii="Consolas" w:eastAsia="Times New Roman" w:hAnsi="Consolas" w:cs="Times New Roman"/>
+          <w:color w:val="CE9178"/>
+          <w:kern w:val="0"/>
+          <w:sz w:val="15"/>
+          <w:szCs w:val="15"/>
+          <w14:ligatures w14:val="none"/>
+        </w:rPr>
+        <w:t>"text"</w:t>
+      </w:r>
+      <w:r>
+        <w:rPr>
+          <w:rFonts w:ascii="Consolas" w:eastAsia="Times New Roman" w:hAnsi="Consolas" w:cs="Times New Roman"/>
+          <w:color w:val="CCCCCC"/>
+          <w:kern w:val="0"/>
+          <w:sz w:val="15"/>
+          <w:szCs w:val="15"/>
+          <w14:ligatures w14:val="none"/>
+        </w:rPr>
+        <w:t xml:space="preserve"> </w:t>
+      </w:r>
+      <w:r>
+        <w:rPr>
+          <w:rFonts w:ascii="Consolas" w:eastAsia="Times New Roman" w:hAnsi="Consolas" w:cs="Times New Roman"/>
+          <w:color w:val="9CDCFE"/>
+          <w:kern w:val="0"/>
+          <w:sz w:val="15"/>
+          <w:szCs w:val="15"/>
+          <w14:ligatures w14:val="none"/>
+        </w:rPr>
+        <w:t>id</w:t>
+      </w:r>
+      <w:r>
+        <w:rPr>
+          <w:rFonts w:ascii="Consolas" w:eastAsia="Times New Roman" w:hAnsi="Consolas" w:cs="Times New Roman"/>
+          <w:color w:val="CCCCCC"/>
+          <w:kern w:val="0"/>
+          <w:sz w:val="15"/>
+          <w:szCs w:val="15"/>
+          <w14:ligatures w14:val="none"/>
+        </w:rPr>
+        <w:t>=</w:t>
+      </w:r>
+      <w:r>
+        <w:rPr>
+          <w:rFonts w:ascii="Consolas" w:eastAsia="Times New Roman" w:hAnsi="Consolas" w:cs="Times New Roman"/>
+          <w:color w:val="CE9178"/>
+          <w:kern w:val="0"/>
+          <w:sz w:val="15"/>
+          <w:szCs w:val="15"/>
+          <w14:ligatures w14:val="none"/>
+        </w:rPr>
+        <w:t>"name"</w:t>
+      </w:r>
+      <w:r>
+        <w:rPr>
+          <w:rFonts w:ascii="Consolas" w:eastAsia="Times New Roman" w:hAnsi="Consolas" w:cs="Times New Roman"/>
+          <w:color w:val="CCCCCC"/>
+          <w:kern w:val="0"/>
+          <w:sz w:val="15"/>
+          <w:szCs w:val="15"/>
+          <w14:ligatures w14:val="none"/>
+        </w:rPr>
+        <w:t xml:space="preserve"> </w:t>
+      </w:r>
+      <w:r>
+        <w:rPr>
+          <w:rFonts w:ascii="Consolas" w:eastAsia="Times New Roman" w:hAnsi="Consolas" w:cs="Times New Roman"/>
+          <w:color w:val="9CDCFE"/>
+          <w:kern w:val="0"/>
+          <w:sz w:val="15"/>
+          <w:szCs w:val="15"/>
+          <w14:ligatures w14:val="none"/>
+        </w:rPr>
+        <w:t>name</w:t>
+      </w:r>
+      <w:r>
+        <w:rPr>
+          <w:rFonts w:ascii="Consolas" w:eastAsia="Times New Roman" w:hAnsi="Consolas" w:cs="Times New Roman"/>
+          <w:color w:val="CCCCCC"/>
+          <w:kern w:val="0"/>
+          <w:sz w:val="15"/>
+          <w:szCs w:val="15"/>
+          <w14:ligatures w14:val="none"/>
+        </w:rPr>
+        <w:t>=</w:t>
+      </w:r>
+      <w:r>
+        <w:rPr>
+          <w:rFonts w:ascii="Consolas" w:eastAsia="Times New Roman" w:hAnsi="Consolas" w:cs="Times New Roman"/>
+          <w:color w:val="CE9178"/>
+          <w:kern w:val="0"/>
+          <w:sz w:val="15"/>
+          <w:szCs w:val="15"/>
+          <w14:ligatures w14:val="none"/>
+        </w:rPr>
+        <w:t>"name"</w:t>
+      </w:r>
+      <w:r>
+        <w:rPr>
+          <w:rFonts w:ascii="Consolas" w:eastAsia="Times New Roman" w:hAnsi="Consolas" w:cs="Times New Roman"/>
+          <w:color w:val="CCCCCC"/>
+          <w:kern w:val="0"/>
+          <w:sz w:val="15"/>
+          <w:szCs w:val="15"/>
+          <w14:ligatures w14:val="none"/>
+        </w:rPr>
+        <w:t xml:space="preserve"> </w:t>
+      </w:r>
+      <w:r>
+        <w:rPr>
+          <w:rFonts w:ascii="Consolas" w:eastAsia="Times New Roman" w:hAnsi="Consolas" w:cs="Times New Roman"/>
+          <w:color w:val="9CDCFE"/>
+          <w:kern w:val="0"/>
+          <w:sz w:val="15"/>
+          <w:szCs w:val="15"/>
+          <w14:ligatures w14:val="none"/>
+        </w:rPr>
+        <w:t>required</w:t>
+      </w:r>
+      <w:r>
+        <w:rPr>
+          <w:rFonts w:ascii="Consolas" w:eastAsia="Times New Roman" w:hAnsi="Consolas" w:cs="Times New Roman"/>
+          <w:color w:val="808080"/>
+          <w:kern w:val="0"/>
+          <w:sz w:val="15"/>
+          <w:szCs w:val="15"/>
+          <w14:ligatures w14:val="none"/>
+        </w:rPr>
+        <w:t>&gt;&lt;</w:t>
+      </w:r>
+      <w:r>
+        <w:rPr>
+          <w:rFonts w:ascii="Consolas" w:eastAsia="Times New Roman" w:hAnsi="Consolas" w:cs="Times New Roman"/>
+          <w:color w:val="569CD6"/>
+          <w:kern w:val="0"/>
+          <w:sz w:val="15"/>
+          <w:szCs w:val="15"/>
+          <w14:ligatures w14:val="none"/>
+        </w:rPr>
+        <w:t>br</w:t>
+      </w:r>
+      <w:r>
+        <w:rPr>
+          <w:rFonts w:ascii="Consolas" w:eastAsia="Times New Roman" w:hAnsi="Consolas" w:cs="Times New Roman"/>
+          <w:color w:val="808080"/>
+          <w:kern w:val="0"/>
+          <w:sz w:val="15"/>
+          <w:szCs w:val="15"/>
+          <w14:ligatures w14:val="none"/>
+        </w:rPr>
+        <w:t>&gt;&lt;</w:t>
+      </w:r>
+      <w:r>
+        <w:rPr>
+          <w:rFonts w:ascii="Consolas" w:eastAsia="Times New Roman" w:hAnsi="Consolas" w:cs="Times New Roman"/>
+          <w:color w:val="569CD6"/>
+          <w:kern w:val="0"/>
+          <w:sz w:val="15"/>
+          <w:szCs w:val="15"/>
+          <w14:ligatures w14:val="none"/>
+        </w:rPr>
+        <w:t>br</w:t>
+      </w:r>
+      <w:r>
+        <w:rPr>
+          <w:rFonts w:ascii="Consolas" w:eastAsia="Times New Roman" w:hAnsi="Consolas" w:cs="Times New Roman"/>
+          <w:color w:val="808080"/>
+          <w:kern w:val="0"/>
+          <w:sz w:val="15"/>
+          <w:szCs w:val="15"/>
+          <w14:ligatures w14:val="none"/>
+        </w:rPr>
+        <w:t>&gt;</w:t>
+      </w:r>
+    </w:p>
+    <w:p>
+      <w:pPr>
+        <w:shd w:val="clear" w:color="auto" w:fill="1F1F1F"/>
+        <w:spacing w:after="0" w:line="210" w:lineRule="atLeast"/>
+        <w:rPr>
+          <w:rFonts w:ascii="Consolas" w:eastAsia="Times New Roman" w:hAnsi="Consolas" w:cs="Times New Roman"/>
+          <w:color w:val="CCCCCC"/>
+          <w:kern w:val="0"/>
+          <w:sz w:val="15"/>
+          <w:szCs w:val="15"/>
+          <w14:ligatures w14:val="none"/>
+        </w:rPr>
+      </w:pPr>
+      <w:r>
+        <w:rPr>
+          <w:rFonts w:ascii="Consolas" w:eastAsia="Times New Roman" w:hAnsi="Consolas" w:cs="Times New Roman"/>
+          <w:color w:val="CCCCCC"/>
+          <w:kern w:val="0"/>
+          <w:sz w:val="15"/>
+          <w:szCs w:val="15"/>
+          <w14:ligatures w14:val="none"/>
+        </w:rPr>
+        <w:t xml:space="preserve">    </w:t>
+      </w:r>
+      <w:r>
+        <w:rPr>
+          <w:rFonts w:ascii="Consolas" w:eastAsia="Times New Roman" w:hAnsi="Consolas" w:cs="Times New Roman"/>
+          <w:color w:val="808080"/>
+          <w:kern w:val="0"/>
+          <w:sz w:val="15"/>
+          <w:szCs w:val="15"/>
+          <w14:ligatures w14:val="none"/>
+        </w:rPr>
+        <w:t>&lt;</w:t>
+      </w:r>
+      <w:r>
+        <w:rPr>
+          <w:rFonts w:ascii="Consolas" w:eastAsia="Times New Roman" w:hAnsi="Consolas" w:cs="Times New Roman"/>
+          <w:color w:val="569CD6"/>
+          <w:kern w:val="0"/>
+          <w:sz w:val="15"/>
+          <w:szCs w:val="15"/>
+          <w14:ligatures w14:val="none"/>
+        </w:rPr>
+        <w:t>label</w:t>
+      </w:r>
+      <w:r>
+        <w:rPr>
+          <w:rFonts w:ascii="Consolas" w:eastAsia="Times New Roman" w:hAnsi="Consolas" w:cs="Times New Roman"/>
+          <w:color w:val="CCCCCC"/>
+          <w:kern w:val="0"/>
+          <w:sz w:val="15"/>
+          <w:szCs w:val="15"/>
+          <w14:ligatures w14:val="none"/>
+        </w:rPr>
+        <w:t xml:space="preserve"> </w:t>
+      </w:r>
+      <w:r>
+        <w:rPr>
+          <w:rFonts w:ascii="Consolas" w:eastAsia="Times New Roman" w:hAnsi="Consolas" w:cs="Times New Roman"/>
+          <w:color w:val="9CDCFE"/>
+          <w:kern w:val="0"/>
+          <w:sz w:val="15"/>
+          <w:szCs w:val="15"/>
+          <w14:ligatures w14:val="none"/>
+        </w:rPr>
+        <w:t>for</w:t>
+      </w:r>
+      <w:r>
+        <w:rPr>
+          <w:rFonts w:ascii="Consolas" w:eastAsia="Times New Roman" w:hAnsi="Consolas" w:cs="Times New Roman"/>
+          <w:color w:val="CCCCCC"/>
+          <w:kern w:val="0"/>
+          <w:sz w:val="15"/>
+          <w:szCs w:val="15"/>
+          <w14:ligatures w14:val="none"/>
+        </w:rPr>
+        <w:t>=</w:t>
+      </w:r>
+      <w:r>
+        <w:rPr>
+          <w:rFonts w:ascii="Consolas" w:eastAsia="Times New Roman" w:hAnsi="Consolas" w:cs="Times New Roman"/>
+          <w:color w:val="CE9178"/>
+          <w:kern w:val="0"/>
+          <w:sz w:val="15"/>
+          <w:szCs w:val="15"/>
+          <w14:ligatures w14:val="none"/>
+        </w:rPr>
+        <w:t>"email"</w:t>
+      </w:r>
+      <w:r>
+        <w:rPr>
+          <w:rFonts w:ascii="Consolas" w:eastAsia="Times New Roman" w:hAnsi="Consolas" w:cs="Times New Roman"/>
+          <w:color w:val="808080"/>
+          <w:kern w:val="0"/>
+          <w:sz w:val="15"/>
+          <w:szCs w:val="15"/>
+          <w14:ligatures w14:val="none"/>
+        </w:rPr>
+        <w:t>&gt;</w:t>
+      </w:r>
+      <w:r>
+        <w:rPr>
+          <w:rFonts w:ascii="Consolas" w:eastAsia="Times New Roman" w:hAnsi="Consolas" w:cs="Times New Roman"/>
+          <w:color w:val="CCCCCC"/>
+          <w:kern w:val="0"/>
+          <w:sz w:val="15"/>
+          <w:szCs w:val="15"/>
+          <w14:ligatures w14:val="none"/>
+        </w:rPr>
+        <w:t>Email or Phone Number:</w:t>
+      </w:r>
+      <w:r>
+        <w:rPr>
+          <w:rFonts w:ascii="Consolas" w:eastAsia="Times New Roman" w:hAnsi="Consolas" w:cs="Times New Roman"/>
+          <w:color w:val="808080"/>
+          <w:kern w:val="0"/>
+          <w:sz w:val="15"/>
+          <w:szCs w:val="15"/>
+          <w14:ligatures w14:val="none"/>
+        </w:rPr>
+        <w:t>&lt;/</w:t>
+      </w:r>
+      <w:r>
+        <w:rPr>
+          <w:rFonts w:ascii="Consolas" w:eastAsia="Times New Roman" w:hAnsi="Consolas" w:cs="Times New Roman"/>
+          <w:color w:val="569CD6"/>
+          <w:kern w:val="0"/>
+          <w:sz w:val="15"/>
+          <w:szCs w:val="15"/>
+          <w14:ligatures w14:val="none"/>
+        </w:rPr>
+        <w:t>label</w:t>
+      </w:r>
+      <w:r>
+        <w:rPr>
+          <w:rFonts w:ascii="Consolas" w:eastAsia="Times New Roman" w:hAnsi="Consolas" w:cs="Times New Roman"/>
+          <w:color w:val="808080"/>
+          <w:kern w:val="0"/>
+          <w:sz w:val="15"/>
+          <w:szCs w:val="15"/>
+          <w14:ligatures w14:val="none"/>
+        </w:rPr>
+        <w:t>&gt;</w:t>
+      </w:r>
+    </w:p>
+    <w:p>
+      <w:pPr>
+        <w:shd w:val="clear" w:color="auto" w:fill="1F1F1F"/>
+        <w:spacing w:after="0" w:line="210" w:lineRule="atLeast"/>
+        <w:rPr>
+          <w:rFonts w:ascii="Consolas" w:eastAsia="Times New Roman" w:hAnsi="Consolas" w:cs="Times New Roman"/>
+          <w:color w:val="CCCCCC"/>
+          <w:kern w:val="0"/>
+          <w:sz w:val="15"/>
+          <w:szCs w:val="15"/>
+          <w14:ligatures w14:val="none"/>
+        </w:rPr>
+      </w:pPr>
+      <w:r>
+        <w:rPr>
+          <w:rFonts w:ascii="Consolas" w:eastAsia="Times New Roman" w:hAnsi="Consolas" w:cs="Times New Roman"/>
+          <w:color w:val="CCCCCC"/>
+          <w:kern w:val="0"/>
+          <w:sz w:val="15"/>
+          <w:szCs w:val="15"/>
+          <w14:ligatures w14:val="none"/>
+        </w:rPr>
+        <w:t xml:space="preserve">    </w:t>
+      </w:r>
+      <w:r>
+        <w:rPr>
+          <w:rFonts w:ascii="Consolas" w:eastAsia="Times New Roman" w:hAnsi="Consolas" w:cs="Times New Roman"/>
+          <w:color w:val="808080"/>
+          <w:kern w:val="0"/>
+          <w:sz w:val="15"/>
+          <w:szCs w:val="15"/>
+          <w14:ligatures w14:val="none"/>
+        </w:rPr>
+        <w:t>&lt;</w:t>
+      </w:r>
+      <w:r>
+        <w:rPr>
+          <w:rFonts w:ascii="Consolas" w:eastAsia="Times New Roman" w:hAnsi="Consolas" w:cs="Times New Roman"/>
+          <w:color w:val="569CD6"/>
+          <w:kern w:val="0"/>
+          <w:sz w:val="15"/>
+          <w:szCs w:val="15"/>
+          <w14:ligatures w14:val="none"/>
+        </w:rPr>
+        <w:t>input</w:t>
+      </w:r>
+      <w:r>
+        <w:rPr>
+          <w:rFonts w:ascii="Consolas" w:eastAsia="Times New Roman" w:hAnsi="Consolas" w:cs="Times New Roman"/>
+          <w:color w:val="CCCCCC"/>
+          <w:kern w:val="0"/>
+          <w:sz w:val="15"/>
+          <w:szCs w:val="15"/>
+          <w14:ligatures w14:val="none"/>
+        </w:rPr>
+        <w:t xml:space="preserve"> </w:t>
+      </w:r>
+      <w:r>
+        <w:rPr>
+          <w:rFonts w:ascii="Consolas" w:eastAsia="Times New Roman" w:hAnsi="Consolas" w:cs="Times New Roman"/>
+          <w:color w:val="9CDCFE"/>
+          <w:kern w:val="0"/>
+          <w:sz w:val="15"/>
+          <w:szCs w:val="15"/>
+          <w14:ligatures w14:val="none"/>
+        </w:rPr>
+        <w:t>type</w:t>
+      </w:r>
+      <w:r>
+        <w:rPr>
+          <w:rFonts w:ascii="Consolas" w:eastAsia="Times New Roman" w:hAnsi="Consolas" w:cs="Times New Roman"/>
+          <w:color w:val="CCCCCC"/>
+          <w:kern w:val="0"/>
+          <w:sz w:val="15"/>
+          <w:szCs w:val="15"/>
+          <w14:ligatures w14:val="none"/>
+        </w:rPr>
+        <w:t>=</w:t>
+      </w:r>
+      <w:r>
+        <w:rPr>
+          <w:rFonts w:ascii="Consolas" w:eastAsia="Times New Roman" w:hAnsi="Consolas" w:cs="Times New Roman"/>
+          <w:color w:val="CE9178"/>
+          <w:kern w:val="0"/>
+          <w:sz w:val="15"/>
+          <w:szCs w:val="15"/>
+          <w14:ligatures w14:val="none"/>
+        </w:rPr>
+        <w:t>"text"</w:t>
+      </w:r>
+      <w:r>
+        <w:rPr>
+          <w:rFonts w:ascii="Consolas" w:eastAsia="Times New Roman" w:hAnsi="Consolas" w:cs="Times New Roman"/>
+          <w:color w:val="CCCCCC"/>
+          <w:kern w:val="0"/>
+          <w:sz w:val="15"/>
+          <w:szCs w:val="15"/>
+          <w14:ligatures w14:val="none"/>
+        </w:rPr>
+        <w:t xml:space="preserve"> </w:t>
+      </w:r>
+      <w:r>
+        <w:rPr>
+          <w:rFonts w:ascii="Consolas" w:eastAsia="Times New Roman" w:hAnsi="Consolas" w:cs="Times New Roman"/>
+          <w:color w:val="9CDCFE"/>
+          <w:kern w:val="0"/>
+          <w:sz w:val="15"/>
+          <w:szCs w:val="15"/>
+          <w14:ligatures w14:val="none"/>
+        </w:rPr>
+        <w:t>id</w:t>
+      </w:r>
+      <w:r>
+        <w:rPr>
+          <w:rFonts w:ascii="Consolas" w:eastAsia="Times New Roman" w:hAnsi="Consolas" w:cs="Times New Roman"/>
+          <w:color w:val="CCCCCC"/>
+          <w:kern w:val="0"/>
+          <w:sz w:val="15"/>
+          <w:szCs w:val="15"/>
+          <w14:ligatures w14:val="none"/>
+        </w:rPr>
+        <w:t>=</w:t>
+      </w:r>
+      <w:r>
+        <w:rPr>
+          <w:rFonts w:ascii="Consolas" w:eastAsia="Times New Roman" w:hAnsi="Consolas" w:cs="Times New Roman"/>
+          <w:color w:val="CE9178"/>
+          <w:kern w:val="0"/>
+          <w:sz w:val="15"/>
+          <w:szCs w:val="15"/>
+          <w14:ligatures w14:val="none"/>
+        </w:rPr>
+        <w:t>"email"</w:t>
+      </w:r>
+      <w:r>
+        <w:rPr>
+          <w:rFonts w:ascii="Consolas" w:eastAsia="Times New Roman" w:hAnsi="Consolas" w:cs="Times New Roman"/>
+          <w:color w:val="CCCCCC"/>
+          <w:kern w:val="0"/>
+          <w:sz w:val="15"/>
+          <w:szCs w:val="15"/>
+          <w14:ligatures w14:val="none"/>
+        </w:rPr>
+        <w:t xml:space="preserve"> </w:t>
+      </w:r>
+      <w:r>
+        <w:rPr>
+          <w:rFonts w:ascii="Consolas" w:eastAsia="Times New Roman" w:hAnsi="Consolas" w:cs="Times New Roman"/>
+          <w:color w:val="9CDCFE"/>
+          <w:kern w:val="0"/>
+          <w:sz w:val="15"/>
+          <w:szCs w:val="15"/>
+          <w14:ligatures w14:val="none"/>
+        </w:rPr>
+        <w:t>name</w:t>
+      </w:r>
+      <w:r>
+        <w:rPr>
+          <w:rFonts w:ascii="Consolas" w:eastAsia="Times New Roman" w:hAnsi="Consolas" w:cs="Times New Roman"/>
+          <w:color w:val="CCCCCC"/>
+          <w:kern w:val="0"/>
+          <w:sz w:val="15"/>
+          <w:szCs w:val="15"/>
+          <w14:ligatures w14:val="none"/>
+        </w:rPr>
+        <w:t>=</w:t>
+      </w:r>
+      <w:r>
+        <w:rPr>
+          <w:rFonts w:ascii="Consolas" w:eastAsia="Times New Roman" w:hAnsi="Consolas" w:cs="Times New Roman"/>
+          <w:color w:val="CE9178"/>
+          <w:kern w:val="0"/>
+          <w:sz w:val="15"/>
+          <w:szCs w:val="15"/>
+          <w14:ligatures w14:val="none"/>
+        </w:rPr>
+        <w:t>"email"</w:t>
+      </w:r>
+      <w:r>
+        <w:rPr>
+          <w:rFonts w:ascii="Consolas" w:eastAsia="Times New Roman" w:hAnsi="Consolas" w:cs="Times New Roman"/>
+          <w:color w:val="CCCCCC"/>
+          <w:kern w:val="0"/>
+          <w:sz w:val="15"/>
+          <w:szCs w:val="15"/>
+          <w14:ligatures w14:val="none"/>
+        </w:rPr>
+        <w:t xml:space="preserve"> </w:t>
+      </w:r>
+      <w:r>
+        <w:rPr>
+          <w:rFonts w:ascii="Consolas" w:eastAsia="Times New Roman" w:hAnsi="Consolas" w:cs="Times New Roman"/>
+          <w:color w:val="9CDCFE"/>
+          <w:kern w:val="0"/>
+          <w:sz w:val="15"/>
+          <w:szCs w:val="15"/>
+          <w14:ligatures w14:val="none"/>
+        </w:rPr>
+        <w:t>required</w:t>
+      </w:r>
+      <w:r>
+        <w:rPr>
+          <w:rFonts w:ascii="Consolas" w:eastAsia="Times New Roman" w:hAnsi="Consolas" w:cs="Times New Roman"/>
+          <w:color w:val="808080"/>
+          <w:kern w:val="0"/>
+          <w:sz w:val="15"/>
+          <w:szCs w:val="15"/>
+          <w14:ligatures w14:val="none"/>
+        </w:rPr>
+        <w:t>&gt;&lt;</w:t>
+      </w:r>
+      <w:r>
+        <w:rPr>
+          <w:rFonts w:ascii="Consolas" w:eastAsia="Times New Roman" w:hAnsi="Consolas" w:cs="Times New Roman"/>
+          <w:color w:val="569CD6"/>
+          <w:kern w:val="0"/>
+          <w:sz w:val="15"/>
+          <w:szCs w:val="15"/>
+          <w14:ligatures w14:val="none"/>
+        </w:rPr>
+        <w:t>br</w:t>
+      </w:r>
+      <w:r>
+        <w:rPr>
+          <w:rFonts w:ascii="Consolas" w:eastAsia="Times New Roman" w:hAnsi="Consolas" w:cs="Times New Roman"/>
+          <w:color w:val="808080"/>
+          <w:kern w:val="0"/>
+          <w:sz w:val="15"/>
+          <w:szCs w:val="15"/>
+          <w14:ligatures w14:val="none"/>
+        </w:rPr>
+        <w:t>&gt;&lt;</w:t>
+      </w:r>
+      <w:r>
+        <w:rPr>
+          <w:rFonts w:ascii="Consolas" w:eastAsia="Times New Roman" w:hAnsi="Consolas" w:cs="Times New Roman"/>
+          <w:color w:val="569CD6"/>
+          <w:kern w:val="0"/>
+          <w:sz w:val="15"/>
+          <w:szCs w:val="15"/>
+          <w14:ligatures w14:val="none"/>
+        </w:rPr>
+        <w:t>br</w:t>
+      </w:r>
+      <w:r>
+        <w:rPr>
+          <w:rFonts w:ascii="Consolas" w:eastAsia="Times New Roman" w:hAnsi="Consolas" w:cs="Times New Roman"/>
+          <w:color w:val="808080"/>
+          <w:kern w:val="0"/>
+          <w:sz w:val="15"/>
+          <w:szCs w:val="15"/>
+          <w14:ligatures w14:val="none"/>
+        </w:rPr>
+        <w:t>&gt;</w:t>
+      </w:r>
+    </w:p>
+    <w:p>
+      <w:pPr>
+        <w:shd w:val="clear" w:color="auto" w:fill="1F1F1F"/>
+        <w:spacing w:after="0" w:line="210" w:lineRule="atLeast"/>
+        <w:rPr>
+          <w:rFonts w:ascii="Consolas" w:eastAsia="Times New Roman" w:hAnsi="Consolas" w:cs="Times New Roman"/>
+          <w:color w:val="CCCCCC"/>
+          <w:kern w:val="0"/>
+          <w:sz w:val="15"/>
+          <w:szCs w:val="15"/>
+          <w14:ligatures w14:val="none"/>
+        </w:rPr>
+      </w:pPr>
+      <w:r>
+        <w:rPr>
+          <w:rFonts w:ascii="Consolas" w:eastAsia="Times New Roman" w:hAnsi="Consolas" w:cs="Times New Roman"/>
+          <w:color w:val="CCCCCC"/>
+          <w:kern w:val="0"/>
+          <w:sz w:val="15"/>
+          <w:szCs w:val="15"/>
+          <w14:ligatures w14:val="none"/>
+        </w:rPr>
+        <w:t xml:space="preserve">    </w:t>
+      </w:r>
+      <w:r>
+        <w:rPr>
+          <w:rFonts w:ascii="Consolas" w:eastAsia="Times New Roman" w:hAnsi="Consolas" w:cs="Times New Roman"/>
+          <w:color w:val="808080"/>
+          <w:kern w:val="0"/>
+          <w:sz w:val="15"/>
+          <w:szCs w:val="15"/>
+          <w14:ligatures w14:val="none"/>
+        </w:rPr>
+        <w:t>&lt;</w:t>
+      </w:r>
+      <w:r>
+        <w:rPr>
+          <w:rFonts w:ascii="Consolas" w:eastAsia="Times New Roman" w:hAnsi="Consolas" w:cs="Times New Roman"/>
+          <w:color w:val="569CD6"/>
+          <w:kern w:val="0"/>
+          <w:sz w:val="15"/>
+          <w:szCs w:val="15"/>
+          <w14:ligatures w14:val="none"/>
+        </w:rPr>
+        <w:t>label</w:t>
+      </w:r>
+      <w:r>
+        <w:rPr>
+          <w:rFonts w:ascii="Consolas" w:eastAsia="Times New Roman" w:hAnsi="Consolas" w:cs="Times New Roman"/>
+          <w:color w:val="CCCCCC"/>
+          <w:kern w:val="0"/>
+          <w:sz w:val="15"/>
+          <w:szCs w:val="15"/>
+          <w14:ligatures w14:val="none"/>
+        </w:rPr>
+        <w:t xml:space="preserve"> </w:t>
+      </w:r>
+      <w:r>
+        <w:rPr>
+          <w:rFonts w:ascii="Consolas" w:eastAsia="Times New Roman" w:hAnsi="Consolas" w:cs="Times New Roman"/>
+          <w:color w:val="9CDCFE"/>
+          <w:kern w:val="0"/>
+          <w:sz w:val="15"/>
+          <w:szCs w:val="15"/>
+          <w14:ligatures w14:val="none"/>
+        </w:rPr>
+        <w:t>for</w:t>
+      </w:r>
+      <w:r>
+        <w:rPr>
+          <w:rFonts w:ascii="Consolas" w:eastAsia="Times New Roman" w:hAnsi="Consolas" w:cs="Times New Roman"/>
+          <w:color w:val="CCCCCC"/>
+          <w:kern w:val="0"/>
+          <w:sz w:val="15"/>
+          <w:szCs w:val="15"/>
+          <w14:ligatures w14:val="none"/>
+        </w:rPr>
+        <w:t>=</w:t>
+      </w:r>
+      <w:r>
+        <w:rPr>
+          <w:rFonts w:ascii="Consolas" w:eastAsia="Times New Roman" w:hAnsi="Consolas" w:cs="Times New Roman"/>
+          <w:color w:val="CE9178"/>
+          <w:kern w:val="0"/>
+          <w:sz w:val="15"/>
+          <w:szCs w:val="15"/>
+          <w14:ligatures w14:val="none"/>
+        </w:rPr>
+        <w:t>"message"</w:t>
+      </w:r>
+      <w:r>
+        <w:rPr>
+          <w:rFonts w:ascii="Consolas" w:eastAsia="Times New Roman" w:hAnsi="Consolas" w:cs="Times New Roman"/>
+          <w:color w:val="808080"/>
+          <w:kern w:val="0"/>
+          <w:sz w:val="15"/>
+          <w:szCs w:val="15"/>
+          <w14:ligatures w14:val="none"/>
+        </w:rPr>
+        <w:t>&gt;</w:t>
+      </w:r>
+      <w:r>
+        <w:rPr>
+          <w:rFonts w:ascii="Consolas" w:eastAsia="Times New Roman" w:hAnsi="Consolas" w:cs="Times New Roman"/>
+          <w:color w:val="CCCCCC"/>
+          <w:kern w:val="0"/>
+          <w:sz w:val="15"/>
+          <w:szCs w:val="15"/>
+          <w14:ligatures w14:val="none"/>
+        </w:rPr>
+        <w:t>Message:</w:t>
+      </w:r>
+      <w:r>
+        <w:rPr>
+          <w:rFonts w:ascii="Consolas" w:eastAsia="Times New Roman" w:hAnsi="Consolas" w:cs="Times New Roman"/>
+          <w:color w:val="808080"/>
+          <w:kern w:val="0"/>
+          <w:sz w:val="15"/>
+          <w:szCs w:val="15"/>
+          <w14:ligatures w14:val="none"/>
+        </w:rPr>
+        <w:t>&lt;/</w:t>
+      </w:r>
+      <w:r>
+        <w:rPr>
+          <w:rFonts w:ascii="Consolas" w:eastAsia="Times New Roman" w:hAnsi="Consolas" w:cs="Times New Roman"/>
+          <w:color w:val="569CD6"/>
+          <w:kern w:val="0"/>
+          <w:sz w:val="15"/>
+          <w:szCs w:val="15"/>
+          <w14:ligatures w14:val="none"/>
+        </w:rPr>
+        <w:t>label</w:t>
+      </w:r>
+      <w:r>
+        <w:rPr>
+          <w:rFonts w:ascii="Consolas" w:eastAsia="Times New Roman" w:hAnsi="Consolas" w:cs="Times New Roman"/>
+          <w:color w:val="808080"/>
+          <w:kern w:val="0"/>
+          <w:sz w:val="15"/>
+          <w:szCs w:val="15"/>
+          <w14:ligatures w14:val="none"/>
+        </w:rPr>
+        <w:t>&gt;&lt;</w:t>
+      </w:r>
+      <w:r>
+        <w:rPr>
+          <w:rFonts w:ascii="Consolas" w:eastAsia="Times New Roman" w:hAnsi="Consolas" w:cs="Times New Roman"/>
+          <w:color w:val="569CD6"/>
+          <w:kern w:val="0"/>
+          <w:sz w:val="15"/>
+          <w:szCs w:val="15"/>
+          <w14:ligatures w14:val="none"/>
+        </w:rPr>
+        <w:t>br</w:t>
+      </w:r>
+      <w:r>
+        <w:rPr>
+          <w:rFonts w:ascii="Consolas" w:eastAsia="Times New Roman" w:hAnsi="Consolas" w:cs="Times New Roman"/>
+          <w:color w:val="808080"/>
+          <w:kern w:val="0"/>
+          <w:sz w:val="15"/>
+          <w:szCs w:val="15"/>
+          <w14:ligatures w14:val="none"/>
+        </w:rPr>
+        <w:t>&gt;</w:t>
+      </w:r>
+    </w:p>
+    <w:p>
+      <w:pPr>
+        <w:shd w:val="clear" w:color="auto" w:fill="1F1F1F"/>
+        <w:spacing w:after="0" w:line="210" w:lineRule="atLeast"/>
+        <w:rPr>
+          <w:rFonts w:ascii="Consolas" w:eastAsia="Times New Roman" w:hAnsi="Consolas" w:cs="Times New Roman"/>
+          <w:color w:val="CCCCCC"/>
+          <w:kern w:val="0"/>
+          <w:sz w:val="15"/>
+          <w:szCs w:val="15"/>
+          <w14:ligatures w14:val="none"/>
+        </w:rPr>
+      </w:pPr>
+      <w:r>
+        <w:rPr>
+          <w:rFonts w:ascii="Consolas" w:eastAsia="Times New Roman" w:hAnsi="Consolas" w:cs="Times New Roman"/>
+          <w:color w:val="CCCCCC"/>
+          <w:kern w:val="0"/>
+          <w:sz w:val="15"/>
+          <w:szCs w:val="15"/>
+          <w14:ligatures w14:val="none"/>
+        </w:rPr>
+        <w:t xml:space="preserve">    </w:t>
+      </w:r>
+      <w:r>
+        <w:rPr>
+          <w:rFonts w:ascii="Consolas" w:eastAsia="Times New Roman" w:hAnsi="Consolas" w:cs="Times New Roman"/>
+          <w:color w:val="808080"/>
+          <w:kern w:val="0"/>
+          <w:sz w:val="15"/>
+          <w:szCs w:val="15"/>
+          <w14:ligatures w14:val="none"/>
+        </w:rPr>
+        <w:t>&lt;</w:t>
+      </w:r>
+      <w:r>
+        <w:rPr>
+          <w:rFonts w:ascii="Consolas" w:eastAsia="Times New Roman" w:hAnsi="Consolas" w:cs="Times New Roman"/>
+          <w:color w:val="569CD6"/>
+          <w:kern w:val="0"/>
+          <w:sz w:val="15"/>
+          <w:szCs w:val="15"/>
+          <w14:ligatures w14:val="none"/>
+        </w:rPr>
+        <w:t>textarea</w:t>
+      </w:r>
+      <w:r>
+        <w:rPr>
+          <w:rFonts w:ascii="Consolas" w:eastAsia="Times New Roman" w:hAnsi="Consolas" w:cs="Times New Roman"/>
+          <w:color w:val="CCCCCC"/>
+          <w:kern w:val="0"/>
+          <w:sz w:val="15"/>
+          <w:szCs w:val="15"/>
+          <w14:ligatures w14:val="none"/>
+        </w:rPr>
+        <w:t xml:space="preserve"> </w:t>
+      </w:r>
+      <w:r>
+        <w:rPr>
+          <w:rFonts w:ascii="Consolas" w:eastAsia="Times New Roman" w:hAnsi="Consolas" w:cs="Times New Roman"/>
+          <w:color w:val="9CDCFE"/>
+          <w:kern w:val="0"/>
+          <w:sz w:val="15"/>
+          <w:szCs w:val="15"/>
+          <w14:ligatures w14:val="none"/>
+        </w:rPr>
+        <w:t>id</w:t>
+      </w:r>
+      <w:r>
+        <w:rPr>
+          <w:rFonts w:ascii="Consolas" w:eastAsia="Times New Roman" w:hAnsi="Consolas" w:cs="Times New Roman"/>
+          <w:color w:val="CCCCCC"/>
+          <w:kern w:val="0"/>
+          <w:sz w:val="15"/>
+          <w:szCs w:val="15"/>
+          <w14:ligatures w14:val="none"/>
+        </w:rPr>
+        <w:t>=</w:t>
+      </w:r>
+      <w:r>
+        <w:rPr>
+          <w:rFonts w:ascii="Consolas" w:eastAsia="Times New Roman" w:hAnsi="Consolas" w:cs="Times New Roman"/>
+          <w:color w:val="CE9178"/>
+          <w:kern w:val="0"/>
+          <w:sz w:val="15"/>
+          <w:szCs w:val="15"/>
+          <w14:ligatures w14:val="none"/>
+        </w:rPr>
+        <w:t>"message"</w:t>
+      </w:r>
+      <w:r>
+        <w:rPr>
+          <w:rFonts w:ascii="Consolas" w:eastAsia="Times New Roman" w:hAnsi="Consolas" w:cs="Times New Roman"/>
+          <w:color w:val="CCCCCC"/>
+          <w:kern w:val="0"/>
+          <w:sz w:val="15"/>
+          <w:szCs w:val="15"/>
+          <w14:ligatures w14:val="none"/>
+        </w:rPr>
+        <w:t xml:space="preserve"> </w:t>
+      </w:r>
+      <w:r>
+        <w:rPr>
+          <w:rFonts w:ascii="Consolas" w:eastAsia="Times New Roman" w:hAnsi="Consolas" w:cs="Times New Roman"/>
+          <w:color w:val="9CDCFE"/>
+          <w:kern w:val="0"/>
+          <w:sz w:val="15"/>
+          <w:szCs w:val="15"/>
+          <w14:ligatures w14:val="none"/>
+        </w:rPr>
+        <w:t>name</w:t>
+      </w:r>
+      <w:r>
+        <w:rPr>
+          <w:rFonts w:ascii="Consolas" w:eastAsia="Times New Roman" w:hAnsi="Consolas" w:cs="Times New Roman"/>
+          <w:color w:val="CCCCCC"/>
+          <w:kern w:val="0"/>
+          <w:sz w:val="15"/>
+          <w:szCs w:val="15"/>
+          <w14:ligatures w14:val="none"/>
+        </w:rPr>
+        <w:t>=</w:t>
+      </w:r>
+      <w:r>
+        <w:rPr>
+          <w:rFonts w:ascii="Consolas" w:eastAsia="Times New Roman" w:hAnsi="Consolas" w:cs="Times New Roman"/>
+          <w:color w:val="CE9178"/>
+          <w:kern w:val="0"/>
+          <w:sz w:val="15"/>
+          <w:szCs w:val="15"/>
+          <w14:ligatures w14:val="none"/>
+        </w:rPr>
+        <w:t>"message"</w:t>
+      </w:r>
+      <w:r>
+        <w:rPr>
+          <w:rFonts w:ascii="Consolas" w:eastAsia="Times New Roman" w:hAnsi="Consolas" w:cs="Times New Roman"/>
+          <w:color w:val="CCCCCC"/>
+          <w:kern w:val="0"/>
+          <w:sz w:val="15"/>
+          <w:szCs w:val="15"/>
+          <w14:ligatures w14:val="none"/>
+        </w:rPr>
+        <w:t xml:space="preserve"> </w:t>
+      </w:r>
+      <w:r>
+        <w:rPr>
+          <w:rFonts w:ascii="Consolas" w:eastAsia="Times New Roman" w:hAnsi="Consolas" w:cs="Times New Roman"/>
+          <w:color w:val="9CDCFE"/>
+          <w:kern w:val="0"/>
+          <w:sz w:val="15"/>
+          <w:szCs w:val="15"/>
+          <w14:ligatures w14:val="none"/>
+        </w:rPr>
+        <w:t>rows</w:t>
+      </w:r>
+      <w:r>
+        <w:rPr>
+          <w:rFonts w:ascii="Consolas" w:eastAsia="Times New Roman" w:hAnsi="Consolas" w:cs="Times New Roman"/>
+          <w:color w:val="CCCCCC"/>
+          <w:kern w:val="0"/>
+          <w:sz w:val="15"/>
+          <w:szCs w:val="15"/>
+          <w14:ligatures w14:val="none"/>
+        </w:rPr>
+        <w:t>=</w:t>
+      </w:r>
+      <w:r>
+        <w:rPr>
+          <w:rFonts w:ascii="Consolas" w:eastAsia="Times New Roman" w:hAnsi="Consolas" w:cs="Times New Roman"/>
+          <w:color w:val="CE9178"/>
+          <w:kern w:val="0"/>
+          <w:sz w:val="15"/>
+          <w:szCs w:val="15"/>
+          <w14:ligatures w14:val="none"/>
+        </w:rPr>
+        <w:t>"4"</w:t>
+      </w:r>
+      <w:r>
+        <w:rPr>
+          <w:rFonts w:ascii="Consolas" w:eastAsia="Times New Roman" w:hAnsi="Consolas" w:cs="Times New Roman"/>
+          <w:color w:val="CCCCCC"/>
+          <w:kern w:val="0"/>
+          <w:sz w:val="15"/>
+          <w:szCs w:val="15"/>
+          <w14:ligatures w14:val="none"/>
+        </w:rPr>
+        <w:t xml:space="preserve"> </w:t>
+      </w:r>
+      <w:r>
+        <w:rPr>
+          <w:rFonts w:ascii="Consolas" w:eastAsia="Times New Roman" w:hAnsi="Consolas" w:cs="Times New Roman"/>
+          <w:color w:val="9CDCFE"/>
+          <w:kern w:val="0"/>
+          <w:sz w:val="15"/>
+          <w:szCs w:val="15"/>
+          <w14:ligatures w14:val="none"/>
+        </w:rPr>
+        <w:t>required</w:t>
+      </w:r>
+      <w:r>
+        <w:rPr>
+          <w:rFonts w:ascii="Consolas" w:eastAsia="Times New Roman" w:hAnsi="Consolas" w:cs="Times New Roman"/>
+          <w:color w:val="808080"/>
+          <w:kern w:val="0"/>
+          <w:sz w:val="15"/>
+          <w:szCs w:val="15"/>
+          <w14:ligatures w14:val="none"/>
+        </w:rPr>
+        <w:t>&gt;&lt;/</w:t>
+      </w:r>
+      <w:r>
+        <w:rPr>
+          <w:rFonts w:ascii="Consolas" w:eastAsia="Times New Roman" w:hAnsi="Consolas" w:cs="Times New Roman"/>
+          <w:color w:val="569CD6"/>
+          <w:kern w:val="0"/>
+          <w:sz w:val="15"/>
+          <w:szCs w:val="15"/>
+          <w14:ligatures w14:val="none"/>
+        </w:rPr>
+        <w:t>textarea</w:t>
+      </w:r>
+      <w:r>
+        <w:rPr>
+          <w:rFonts w:ascii="Consolas" w:eastAsia="Times New Roman" w:hAnsi="Consolas" w:cs="Times New Roman"/>
+          <w:color w:val="808080"/>
+          <w:kern w:val="0"/>
+          <w:sz w:val="15"/>
+          <w:szCs w:val="15"/>
+          <w14:ligatures w14:val="none"/>
+        </w:rPr>
+        <w:t>&gt;&lt;</w:t>
+      </w:r>
+      <w:r>
+        <w:rPr>
+          <w:rFonts w:ascii="Consolas" w:eastAsia="Times New Roman" w:hAnsi="Consolas" w:cs="Times New Roman"/>
+          <w:color w:val="569CD6"/>
+          <w:kern w:val="0"/>
+          <w:sz w:val="15"/>
+          <w:szCs w:val="15"/>
+          <w14:ligatures w14:val="none"/>
+        </w:rPr>
+        <w:t>br</w:t>
+      </w:r>
+      <w:r>
+        <w:rPr>
+          <w:rFonts w:ascii="Consolas" w:eastAsia="Times New Roman" w:hAnsi="Consolas" w:cs="Times New Roman"/>
+          <w:color w:val="808080"/>
+          <w:kern w:val="0"/>
+          <w:sz w:val="15"/>
+          <w:szCs w:val="15"/>
+          <w14:ligatures w14:val="none"/>
+        </w:rPr>
+        <w:t>&gt;&lt;</w:t>
+      </w:r>
+      <w:r>
+        <w:rPr>
+          <w:rFonts w:ascii="Consolas" w:eastAsia="Times New Roman" w:hAnsi="Consolas" w:cs="Times New Roman"/>
+          <w:color w:val="569CD6"/>
+          <w:kern w:val="0"/>
+          <w:sz w:val="15"/>
+          <w:szCs w:val="15"/>
+          <w14:ligatures w14:val="none"/>
+        </w:rPr>
+        <w:t>br</w:t>
+      </w:r>
+      <w:r>
+        <w:rPr>
+          <w:rFonts w:ascii="Consolas" w:eastAsia="Times New Roman" w:hAnsi="Consolas" w:cs="Times New Roman"/>
+          <w:color w:val="808080"/>
+          <w:kern w:val="0"/>
+          <w:sz w:val="15"/>
+          <w:szCs w:val="15"/>
+          <w14:ligatures w14:val="none"/>
+        </w:rPr>
+        <w:t>&gt;</w:t>
+      </w:r>
+    </w:p>
+    <w:p>
+      <w:pPr>
+        <w:shd w:val="clear" w:color="auto" w:fill="1F1F1F"/>
+        <w:spacing w:after="0" w:line="210" w:lineRule="atLeast"/>
+        <w:rPr>
+          <w:rFonts w:ascii="Consolas" w:eastAsia="Times New Roman" w:hAnsi="Consolas" w:cs="Times New Roman"/>
+          <w:color w:val="CCCCCC"/>
+          <w:kern w:val="0"/>
+          <w:sz w:val="15"/>
+          <w:szCs w:val="15"/>
+          <w14:ligatures w14:val="none"/>
+        </w:rPr>
+      </w:pPr>
+      <w:r>
+        <w:rPr>
+          <w:rFonts w:ascii="Consolas" w:eastAsia="Times New Roman" w:hAnsi="Consolas" w:cs="Times New Roman"/>
+          <w:color w:val="CCCCCC"/>
+          <w:kern w:val="0"/>
+          <w:sz w:val="15"/>
+          <w:szCs w:val="15"/>
+          <w14:ligatures w14:val="none"/>
+        </w:rPr>
+        <w:t xml:space="preserve">    </w:t>
+      </w:r>
+      <w:r>
+        <w:rPr>
+          <w:rFonts w:ascii="Consolas" w:eastAsia="Times New Roman" w:hAnsi="Consolas" w:cs="Times New Roman"/>
+          <w:color w:val="808080"/>
+          <w:kern w:val="0"/>
+          <w:sz w:val="15"/>
+          <w:szCs w:val="15"/>
+          <w14:ligatures w14:val="none"/>
+        </w:rPr>
+        <w:t>&lt;</w:t>
+      </w:r>
+      <w:r>
+        <w:rPr>
+          <w:rFonts w:ascii="Consolas" w:eastAsia="Times New Roman" w:hAnsi="Consolas" w:cs="Times New Roman"/>
+          <w:color w:val="569CD6"/>
+          <w:kern w:val="0"/>
+          <w:sz w:val="15"/>
+          <w:szCs w:val="15"/>
+          <w14:ligatures w14:val="none"/>
+        </w:rPr>
+        <w:t>input</w:t>
+      </w:r>
+      <w:r>
+        <w:rPr>
+          <w:rFonts w:ascii="Consolas" w:eastAsia="Times New Roman" w:hAnsi="Consolas" w:cs="Times New Roman"/>
+          <w:color w:val="CCCCCC"/>
+          <w:kern w:val="0"/>
+          <w:sz w:val="15"/>
+          <w:szCs w:val="15"/>
+          <w14:ligatures w14:val="none"/>
+        </w:rPr>
+        <w:t xml:space="preserve"> </w:t>
+      </w:r>
+      <w:r>
+        <w:rPr>
+          <w:rFonts w:ascii="Consolas" w:eastAsia="Times New Roman" w:hAnsi="Consolas" w:cs="Times New Roman"/>
+          <w:color w:val="9CDCFE"/>
+          <w:kern w:val="0"/>
+          <w:sz w:val="15"/>
+          <w:szCs w:val="15"/>
+          <w14:ligatures w14:val="none"/>
+        </w:rPr>
+        <w:t>type</w:t>
+      </w:r>
+      <w:r>
+        <w:rPr>
+          <w:rFonts w:ascii="Consolas" w:eastAsia="Times New Roman" w:hAnsi="Consolas" w:cs="Times New Roman"/>
+          <w:color w:val="CCCCCC"/>
+          <w:kern w:val="0"/>
+          <w:sz w:val="15"/>
+          <w:szCs w:val="15"/>
+          <w14:ligatures w14:val="none"/>
+        </w:rPr>
+        <w:t>=</w:t>
+      </w:r>
+      <w:r>
+        <w:rPr>
+          <w:rFonts w:ascii="Consolas" w:eastAsia="Times New Roman" w:hAnsi="Consolas" w:cs="Times New Roman"/>
+          <w:color w:val="CE9178"/>
+          <w:kern w:val="0"/>
+          <w:sz w:val="15"/>
+          <w:szCs w:val="15"/>
+          <w14:ligatures w14:val="none"/>
+        </w:rPr>
+        <w:t>"submit"</w:t>
+      </w:r>
+      <w:r>
+        <w:rPr>
+          <w:rFonts w:ascii="Consolas" w:eastAsia="Times New Roman" w:hAnsi="Consolas" w:cs="Times New Roman"/>
+          <w:color w:val="CCCCCC"/>
+          <w:kern w:val="0"/>
+          <w:sz w:val="15"/>
+          <w:szCs w:val="15"/>
+          <w14:ligatures w14:val="none"/>
+        </w:rPr>
+        <w:t xml:space="preserve"> </w:t>
+      </w:r>
+      <w:r>
+        <w:rPr>
+          <w:rFonts w:ascii="Consolas" w:eastAsia="Times New Roman" w:hAnsi="Consolas" w:cs="Times New Roman"/>
+          <w:color w:val="9CDCFE"/>
+          <w:kern w:val="0"/>
+          <w:sz w:val="15"/>
+          <w:szCs w:val="15"/>
+          <w14:ligatures w14:val="none"/>
+        </w:rPr>
+        <w:t>value</w:t>
+      </w:r>
+      <w:r>
+        <w:rPr>
+          <w:rFonts w:ascii="Consolas" w:eastAsia="Times New Roman" w:hAnsi="Consolas" w:cs="Times New Roman"/>
+          <w:color w:val="CCCCCC"/>
+          <w:kern w:val="0"/>
+          <w:sz w:val="15"/>
+          <w:szCs w:val="15"/>
+          <w14:ligatures w14:val="none"/>
+        </w:rPr>
+        <w:t>=</w:t>
+      </w:r>
+      <w:r>
+        <w:rPr>
+          <w:rFonts w:ascii="Consolas" w:eastAsia="Times New Roman" w:hAnsi="Consolas" w:cs="Times New Roman"/>
+          <w:color w:val="CE9178"/>
+          <w:kern w:val="0"/>
+          <w:sz w:val="15"/>
+          <w:szCs w:val="15"/>
+          <w14:ligatures w14:val="none"/>
+        </w:rPr>
+        <w:t>"Submit"</w:t>
+      </w:r>
+      <w:r>
+        <w:rPr>
+          <w:rFonts w:ascii="Consolas" w:eastAsia="Times New Roman" w:hAnsi="Consolas" w:cs="Times New Roman"/>
+          <w:color w:val="808080"/>
+          <w:kern w:val="0"/>
+          <w:sz w:val="15"/>
+          <w:szCs w:val="15"/>
+          <w14:ligatures w14:val="none"/>
+        </w:rPr>
+        <w:t>&gt;</w:t>
+      </w:r>
+    </w:p>
+    <w:p>
+      <w:pPr>
+        <w:shd w:val="clear" w:color="auto" w:fill="1F1F1F"/>
+        <w:spacing w:after="0" w:line="210" w:lineRule="atLeast"/>
+        <w:rPr>
+          <w:rFonts w:ascii="Consolas" w:eastAsia="Times New Roman" w:hAnsi="Consolas" w:cs="Times New Roman"/>
+          <w:color w:val="CCCCCC"/>
+          <w:kern w:val="0"/>
+          <w:sz w:val="15"/>
+          <w:szCs w:val="15"/>
+          <w14:ligatures w14:val="none"/>
+        </w:rPr>
+      </w:pPr>
+      <w:r>
+        <w:rPr>
+          <w:rFonts w:ascii="Consolas" w:eastAsia="Times New Roman" w:hAnsi="Consolas" w:cs="Times New Roman"/>
+          <w:color w:val="808080"/>
+          <w:kern w:val="0"/>
+          <w:sz w:val="15"/>
+          <w:szCs w:val="15"/>
+          <w14:ligatures w14:val="none"/>
+        </w:rPr>
+        <w:t>&lt;/</w:t>
+      </w:r>
+      <w:r>
+        <w:rPr>
+          <w:rFonts w:ascii="Consolas" w:eastAsia="Times New Roman" w:hAnsi="Consolas" w:cs="Times New Roman"/>
+          <w:color w:val="569CD6"/>
+          <w:kern w:val="0"/>
+          <w:sz w:val="15"/>
+          <w:szCs w:val="15"/>
+          <w14:ligatures w14:val="none"/>
+        </w:rPr>
+        <w:t>form</w:t>
+      </w:r>
+      <w:r>
+        <w:rPr>
+          <w:rFonts w:ascii="Consolas" w:eastAsia="Times New Roman" w:hAnsi="Consolas" w:cs="Times New Roman"/>
+          <w:color w:val="808080"/>
+          <w:kern w:val="0"/>
+          <w:sz w:val="15"/>
+          <w:szCs w:val="15"/>
+          <w14:ligatures w14:val="none"/>
+        </w:rPr>
+        <w:t>&gt;</w:t>
+      </w:r>
+    </w:p>
+    <w:p>
+      <w:pPr>
+        <w:shd w:val="clear" w:color="auto" w:fill="1F1F1F"/>
+        <w:spacing w:after="0" w:line="210" w:lineRule="atLeast"/>
+        <w:rPr>
+          <w:rFonts w:ascii="Consolas" w:eastAsia="Times New Roman" w:hAnsi="Consolas" w:cs="Times New Roman"/>
+          <w:color w:val="CCCCCC"/>
+          <w:kern w:val="0"/>
+          <w:sz w:val="15"/>
+          <w:szCs w:val="15"/>
+          <w14:ligatures w14:val="none"/>
+        </w:rPr>
+      </w:pPr>
+    </w:p>
+    <w:p>
+      <w:pPr>
+        <w:shd w:val="clear" w:color="auto" w:fill="1F1F1F"/>
+        <w:spacing w:after="0" w:line="210" w:lineRule="atLeast"/>
+        <w:rPr>
+          <w:rFonts w:ascii="Consolas" w:eastAsia="Times New Roman" w:hAnsi="Consolas" w:cs="Times New Roman"/>
+          <w:color w:val="CCCCCC"/>
+          <w:kern w:val="0"/>
+          <w:sz w:val="15"/>
+          <w:szCs w:val="15"/>
+          <w14:ligatures w14:val="none"/>
+        </w:rPr>
+      </w:pPr>
+      <w:r>
+        <w:rPr>
+          <w:rFonts w:ascii="Consolas" w:eastAsia="Times New Roman" w:hAnsi="Consolas" w:cs="Times New Roman"/>
+          <w:color w:val="808080"/>
+          <w:kern w:val="0"/>
+          <w:sz w:val="15"/>
+          <w:szCs w:val="15"/>
+          <w14:ligatures w14:val="none"/>
+        </w:rPr>
+        <w:t>&lt;/</w:t>
+      </w:r>
+      <w:r>
+        <w:rPr>
+          <w:rFonts w:ascii="Consolas" w:eastAsia="Times New Roman" w:hAnsi="Consolas" w:cs="Times New Roman"/>
+          <w:color w:val="569CD6"/>
+          <w:kern w:val="0"/>
+          <w:sz w:val="15"/>
+          <w:szCs w:val="15"/>
+          <w14:ligatures w14:val="none"/>
+        </w:rPr>
+        <w:t>div</w:t>
+      </w:r>
+      <w:r>
+        <w:rPr>
+          <w:rFonts w:ascii="Consolas" w:eastAsia="Times New Roman" w:hAnsi="Consolas" w:cs="Times New Roman"/>
+          <w:color w:val="808080"/>
+          <w:kern w:val="0"/>
+          <w:sz w:val="15"/>
+          <w:szCs w:val="15"/>
+          <w14:ligatures w14:val="none"/>
+        </w:rPr>
+        <w:t>&gt;</w:t>
+      </w:r>
+    </w:p>
+    <w:p/>
+    <w:p/>
+    <w:p/>
+    <w:p>
+      <w:r>
+        <w:t xml:space="preserve">Preston mentioned about having my own server and computer that acts as the receiver and sender. I ask him about using such server to store data and be able to use the server like a bloomberg terminal basically. He mentioned using django. </w:t>
+      </w:r>
+    </w:p>
+    <w:p>
+      <w:pPr>
+        <w:pStyle w:val="ListParagraph"/>
+        <w:numPr>
+          <w:ilvl w:val="0"/>
+          <w:numId w:val="7"/>
+        </w:numPr>
+      </w:pPr>
+      <w:r>
+        <w:t>This information is for future ideas only and would require research to knonw how to do such things but it opens up this great idea.</w:t>
+      </w:r>
+    </w:p>
+    <w:p>
+      <w:pPr>
+        <w:pStyle w:val="ListParagraph"/>
+      </w:pPr>
+    </w:p>
+    <w:p/>
+    <w:p/>
+    <w:p/>
+    <w:p/>
+    <w:p/>
+    <w:p/>
+    <w:p/>
+    <w:p/>
+    <w:p/>
+    <w:p/>
+    <w:p/>
+    <w:p/>
+    <w:p/>
+    <w:p/>
+    <w:p/>
+    <w:p/>
+    <w:p/>
+    <w:p/>
+    <w:p/>
+    <w:p/>
+    <w:p/>
+    <w:p/>
+    <w:p/>
+    <w:p/>
+    <w:p/>
+    <w:p/>
+    <w:p/>
+    <w:p/>
+    <w:p/>
+    <w:p/>
+    <w:p/>
+    <w:p/>
+    <w:p>
+      <w:r>
+        <w:t>DOUBLE WASH &amp; WAX $14</w:t>
       </w:r>
     </w:p>
     <w:p>
@@ -17,19 +2074,7 @@
     </w:p>
     <w:p>
       <w:r>
-        <w:t xml:space="preserve">· DOUBLE </w:t>
-      </w:r>
-      <w:r>
-        <w:t>__</w:t>
-      </w:r>
-      <w:r>
-        <w:t>HOT</w:t>
-      </w:r>
-      <w:r>
-        <w:t>__</w:t>
-      </w:r>
-      <w:r>
-        <w:t xml:space="preserve"> PRESOAK SOAKING</w:t>
+        <w:t>· DOUBLE __HOT__ PRESOAK SOAKING</w:t>
       </w:r>
     </w:p>
     <w:p>
@@ -39,19 +2084,7 @@
     </w:p>
     <w:p>
       <w:r>
-        <w:t xml:space="preserve">· DOUBLE </w:t>
-      </w:r>
-      <w:r>
-        <w:t>__</w:t>
-      </w:r>
-      <w:r>
-        <w:t>HOT</w:t>
-      </w:r>
-      <w:r>
-        <w:t>__</w:t>
-      </w:r>
-      <w:r>
-        <w:t xml:space="preserve"> PRESOAK SOAKING</w:t>
+        <w:t>· DOUBLE __HOT__ PRESOAK SOAKING</w:t>
       </w:r>
     </w:p>
     <w:p>
@@ -77,21 +2110,12 @@
     </w:p>
     <w:p>
       <w:r>
-        <w:t>.</w:t>
-      </w:r>
-      <w:r>
-        <w:t xml:space="preserve"> EXTREME SHINE WAX WITH CARNAUBA</w:t>
-      </w:r>
-    </w:p>
-    <w:p>
-      <w:r>
-        <w:t>. rain</w:t>
-      </w:r>
-      <w:r>
-        <w:t>x</w:t>
-      </w:r>
-      <w:r>
-        <w:t xml:space="preserve"> COMPLETE PROTECTANT</w:t>
+        <w:t>. EXTREME SHINE WAX WITH CARNAUBA</w:t>
+      </w:r>
+    </w:p>
+    <w:p>
+      <w:r>
+        <w:t>. rainx COMPLETE PROTECTANT</w:t>
       </w:r>
     </w:p>
     <w:p>
@@ -107,14 +2131,12 @@
     <w:p/>
     <w:p>
       <w:r>
-        <w:t>ULTIMATE</w:t>
-      </w:r>
-      <w:r>
-        <w:t xml:space="preserve"> $10</w:t>
-      </w:r>
-    </w:p>
-    <w:p>
-      <w:r>
+        <w:t>ULTIMATE $10</w:t>
+      </w:r>
+    </w:p>
+    <w:p>
+      <w:r>
+        <w:lastRenderedPageBreak/>
         <w:t>· UNDERCARRIAGE BLASTER</w:t>
       </w:r>
     </w:p>
@@ -130,13 +2152,7 @@
     </w:p>
     <w:p>
       <w:r>
-        <w:t xml:space="preserve">. </w:t>
-      </w:r>
-      <w:r>
-        <w:t>ARMORALL</w:t>
-      </w:r>
-      <w:r>
-        <w:t xml:space="preserve"> TRIPLE FOAM CONDITIONER</w:t>
+        <w:t>. ARMORALL TRIPLE FOAM CONDITIONER</w:t>
       </w:r>
     </w:p>
     <w:p>
@@ -146,13 +2162,7 @@
     </w:p>
     <w:p>
       <w:r>
-        <w:t xml:space="preserve">. </w:t>
-      </w:r>
-      <w:r>
-        <w:t xml:space="preserve">ARMORALL </w:t>
-      </w:r>
-      <w:r>
-        <w:t>CLEAR COAT PROTECTANT</w:t>
+        <w:t>. ARMORALL CLEAR COAT PROTECTANT</w:t>
       </w:r>
     </w:p>
     <w:p>
@@ -173,10 +2183,7 @@
     <w:p/>
     <w:p>
       <w:r>
-        <w:t>DELUXE</w:t>
-      </w:r>
-      <w:r>
-        <w:t xml:space="preserve"> $8</w:t>
+        <w:t>DELUXE $8</w:t>
       </w:r>
     </w:p>
     <w:p>
@@ -197,14 +2204,7 @@
     <w:p/>
     <w:p>
       <w:r>
-        <w:lastRenderedPageBreak/>
-        <w:t>. ARMORAL</w:t>
-      </w:r>
-      <w:r>
-        <w:t>L</w:t>
-      </w:r>
-      <w:r>
-        <w:t xml:space="preserve"> CLEAR COAT PROTECTANT</w:t>
+        <w:t>. ARMORALL CLEAR COAT PROTECTANT</w:t>
       </w:r>
     </w:p>
     <w:p>
@@ -215,10 +2215,7 @@
     <w:p/>
     <w:p>
       <w:r>
-        <w:t>BASIC</w:t>
-      </w:r>
-      <w:r>
-        <w:t xml:space="preserve"> $6</w:t>
+        <w:t>BASIC $6</w:t>
       </w:r>
     </w:p>
     <w:p>
@@ -362,6 +2359,7 @@
           <w:szCs w:val="24"/>
           <w14:ligatures w14:val="none"/>
         </w:rPr>
+        <w:lastRenderedPageBreak/>
         <w:t>High Pressure Rinse</w:t>
       </w:r>
     </w:p>
@@ -747,7 +2745,6 @@
           <w:szCs w:val="24"/>
           <w14:ligatures w14:val="none"/>
         </w:rPr>
-        <w:lastRenderedPageBreak/>
         <w:t>Spot-Free Rinse</w:t>
       </w:r>
     </w:p>
@@ -1027,6 +3024,7 @@
           <w:szCs w:val="27"/>
           <w14:ligatures w14:val="none"/>
         </w:rPr>
+        <w:lastRenderedPageBreak/>
         <w:t>Basic Wash - $6</w:t>
       </w:r>
     </w:p>
@@ -1464,6 +3462,208 @@
     </w:lvl>
   </w:abstractNum>
   <w:abstractNum w:abstractNumId="2" w15:restartNumberingAfterBreak="0">
+    <w:nsid w:val="26AA0860"/>
+    <w:multiLevelType w:val="hybridMultilevel"/>
+    <w:tmpl w:val="873EB8D6"/>
+    <w:lvl w:ilvl="0" w:tplc="4620A878">
+      <w:start w:val="1"/>
+      <w:numFmt w:val="decimal"/>
+      <w:lvlText w:val="%1."/>
+      <w:lvlJc w:val="left"/>
+      <w:pPr>
+        <w:ind w:left="401" w:hanging="360"/>
+      </w:pPr>
+      <w:rPr>
+        <w:rFonts w:hint="default"/>
+      </w:rPr>
+    </w:lvl>
+    <w:lvl w:ilvl="1" w:tplc="04090019">
+      <w:start w:val="1"/>
+      <w:numFmt w:val="lowerLetter"/>
+      <w:lvlText w:val="%2."/>
+      <w:lvlJc w:val="left"/>
+      <w:pPr>
+        <w:ind w:left="1121" w:hanging="360"/>
+      </w:pPr>
+    </w:lvl>
+    <w:lvl w:ilvl="2" w:tplc="0409001B">
+      <w:start w:val="1"/>
+      <w:numFmt w:val="lowerRoman"/>
+      <w:lvlText w:val="%3."/>
+      <w:lvlJc w:val="right"/>
+      <w:pPr>
+        <w:ind w:left="1841" w:hanging="180"/>
+      </w:pPr>
+    </w:lvl>
+    <w:lvl w:ilvl="3" w:tplc="0409000F" w:tentative="1">
+      <w:start w:val="1"/>
+      <w:numFmt w:val="decimal"/>
+      <w:lvlText w:val="%4."/>
+      <w:lvlJc w:val="left"/>
+      <w:pPr>
+        <w:ind w:left="2561" w:hanging="360"/>
+      </w:pPr>
+    </w:lvl>
+    <w:lvl w:ilvl="4" w:tplc="04090019" w:tentative="1">
+      <w:start w:val="1"/>
+      <w:numFmt w:val="lowerLetter"/>
+      <w:lvlText w:val="%5."/>
+      <w:lvlJc w:val="left"/>
+      <w:pPr>
+        <w:ind w:left="3281" w:hanging="360"/>
+      </w:pPr>
+    </w:lvl>
+    <w:lvl w:ilvl="5" w:tplc="0409001B" w:tentative="1">
+      <w:start w:val="1"/>
+      <w:numFmt w:val="lowerRoman"/>
+      <w:lvlText w:val="%6."/>
+      <w:lvlJc w:val="right"/>
+      <w:pPr>
+        <w:ind w:left="4001" w:hanging="180"/>
+      </w:pPr>
+    </w:lvl>
+    <w:lvl w:ilvl="6" w:tplc="0409000F" w:tentative="1">
+      <w:start w:val="1"/>
+      <w:numFmt w:val="decimal"/>
+      <w:lvlText w:val="%7."/>
+      <w:lvlJc w:val="left"/>
+      <w:pPr>
+        <w:ind w:left="4721" w:hanging="360"/>
+      </w:pPr>
+    </w:lvl>
+    <w:lvl w:ilvl="7" w:tplc="04090019" w:tentative="1">
+      <w:start w:val="1"/>
+      <w:numFmt w:val="lowerLetter"/>
+      <w:lvlText w:val="%8."/>
+      <w:lvlJc w:val="left"/>
+      <w:pPr>
+        <w:ind w:left="5441" w:hanging="360"/>
+      </w:pPr>
+    </w:lvl>
+    <w:lvl w:ilvl="8" w:tplc="0409001B" w:tentative="1">
+      <w:start w:val="1"/>
+      <w:numFmt w:val="lowerRoman"/>
+      <w:lvlText w:val="%9."/>
+      <w:lvlJc w:val="right"/>
+      <w:pPr>
+        <w:ind w:left="6161" w:hanging="180"/>
+      </w:pPr>
+    </w:lvl>
+  </w:abstractNum>
+  <w:abstractNum w:abstractNumId="3" w15:restartNumberingAfterBreak="0">
+    <w:nsid w:val="28CC4563"/>
+    <w:multiLevelType w:val="hybridMultilevel"/>
+    <w:tmpl w:val="8B36F702"/>
+    <w:lvl w:ilvl="0" w:tplc="51385440">
+      <w:start w:val="4"/>
+      <w:numFmt w:val="bullet"/>
+      <w:lvlText w:val="-"/>
+      <w:lvlJc w:val="left"/>
+      <w:pPr>
+        <w:ind w:left="720" w:hanging="360"/>
+      </w:pPr>
+      <w:rPr>
+        <w:rFonts w:ascii="Aptos" w:eastAsiaTheme="minorHAnsi" w:hAnsi="Aptos" w:cstheme="minorBidi" w:hint="default"/>
+      </w:rPr>
+    </w:lvl>
+    <w:lvl w:ilvl="1" w:tplc="04090003" w:tentative="1">
+      <w:start w:val="1"/>
+      <w:numFmt w:val="bullet"/>
+      <w:lvlText w:val="o"/>
+      <w:lvlJc w:val="left"/>
+      <w:pPr>
+        <w:ind w:left="1440" w:hanging="360"/>
+      </w:pPr>
+      <w:rPr>
+        <w:rFonts w:ascii="Courier New" w:hAnsi="Courier New" w:cs="Courier New" w:hint="default"/>
+      </w:rPr>
+    </w:lvl>
+    <w:lvl w:ilvl="2" w:tplc="04090005" w:tentative="1">
+      <w:start w:val="1"/>
+      <w:numFmt w:val="bullet"/>
+      <w:lvlText w:val=""/>
+      <w:lvlJc w:val="left"/>
+      <w:pPr>
+        <w:ind w:left="2160" w:hanging="360"/>
+      </w:pPr>
+      <w:rPr>
+        <w:rFonts w:ascii="Wingdings" w:hAnsi="Wingdings" w:hint="default"/>
+      </w:rPr>
+    </w:lvl>
+    <w:lvl w:ilvl="3" w:tplc="04090001" w:tentative="1">
+      <w:start w:val="1"/>
+      <w:numFmt w:val="bullet"/>
+      <w:lvlText w:val=""/>
+      <w:lvlJc w:val="left"/>
+      <w:pPr>
+        <w:ind w:left="2880" w:hanging="360"/>
+      </w:pPr>
+      <w:rPr>
+        <w:rFonts w:ascii="Symbol" w:hAnsi="Symbol" w:hint="default"/>
+      </w:rPr>
+    </w:lvl>
+    <w:lvl w:ilvl="4" w:tplc="04090003" w:tentative="1">
+      <w:start w:val="1"/>
+      <w:numFmt w:val="bullet"/>
+      <w:lvlText w:val="o"/>
+      <w:lvlJc w:val="left"/>
+      <w:pPr>
+        <w:ind w:left="3600" w:hanging="360"/>
+      </w:pPr>
+      <w:rPr>
+        <w:rFonts w:ascii="Courier New" w:hAnsi="Courier New" w:cs="Courier New" w:hint="default"/>
+      </w:rPr>
+    </w:lvl>
+    <w:lvl w:ilvl="5" w:tplc="04090005" w:tentative="1">
+      <w:start w:val="1"/>
+      <w:numFmt w:val="bullet"/>
+      <w:lvlText w:val=""/>
+      <w:lvlJc w:val="left"/>
+      <w:pPr>
+        <w:ind w:left="4320" w:hanging="360"/>
+      </w:pPr>
+      <w:rPr>
+        <w:rFonts w:ascii="Wingdings" w:hAnsi="Wingdings" w:hint="default"/>
+      </w:rPr>
+    </w:lvl>
+    <w:lvl w:ilvl="6" w:tplc="04090001" w:tentative="1">
+      <w:start w:val="1"/>
+      <w:numFmt w:val="bullet"/>
+      <w:lvlText w:val=""/>
+      <w:lvlJc w:val="left"/>
+      <w:pPr>
+        <w:ind w:left="5040" w:hanging="360"/>
+      </w:pPr>
+      <w:rPr>
+        <w:rFonts w:ascii="Symbol" w:hAnsi="Symbol" w:hint="default"/>
+      </w:rPr>
+    </w:lvl>
+    <w:lvl w:ilvl="7" w:tplc="04090003" w:tentative="1">
+      <w:start w:val="1"/>
+      <w:numFmt w:val="bullet"/>
+      <w:lvlText w:val="o"/>
+      <w:lvlJc w:val="left"/>
+      <w:pPr>
+        <w:ind w:left="5760" w:hanging="360"/>
+      </w:pPr>
+      <w:rPr>
+        <w:rFonts w:ascii="Courier New" w:hAnsi="Courier New" w:cs="Courier New" w:hint="default"/>
+      </w:rPr>
+    </w:lvl>
+    <w:lvl w:ilvl="8" w:tplc="04090005" w:tentative="1">
+      <w:start w:val="1"/>
+      <w:numFmt w:val="bullet"/>
+      <w:lvlText w:val=""/>
+      <w:lvlJc w:val="left"/>
+      <w:pPr>
+        <w:ind w:left="6480" w:hanging="360"/>
+      </w:pPr>
+      <w:rPr>
+        <w:rFonts w:ascii="Wingdings" w:hAnsi="Wingdings" w:hint="default"/>
+      </w:rPr>
+    </w:lvl>
+  </w:abstractNum>
+  <w:abstractNum w:abstractNumId="4" w15:restartNumberingAfterBreak="0">
     <w:nsid w:val="30F01EC1"/>
     <w:multiLevelType w:val="hybridMultilevel"/>
     <w:tmpl w:val="202A3486"/>
@@ -1575,7 +3775,7 @@
       </w:rPr>
     </w:lvl>
   </w:abstractNum>
-  <w:abstractNum w:abstractNumId="3" w15:restartNumberingAfterBreak="0">
+  <w:abstractNum w:abstractNumId="5" w15:restartNumberingAfterBreak="0">
     <w:nsid w:val="62B51703"/>
     <w:multiLevelType w:val="multilevel"/>
     <w:tmpl w:val="F85EC318"/>
@@ -1724,7 +3924,7 @@
       </w:rPr>
     </w:lvl>
   </w:abstractNum>
-  <w:abstractNum w:abstractNumId="4" w15:restartNumberingAfterBreak="0">
+  <w:abstractNum w:abstractNumId="6" w15:restartNumberingAfterBreak="0">
     <w:nsid w:val="7E402F77"/>
     <w:multiLevelType w:val="multilevel"/>
     <w:tmpl w:val="293EA512"/>
@@ -1874,18 +4074,24 @@
     </w:lvl>
   </w:abstractNum>
   <w:num w:numId="1" w16cid:durableId="977688984">
-    <w:abstractNumId w:val="2"/>
+    <w:abstractNumId w:val="4"/>
   </w:num>
   <w:num w:numId="2" w16cid:durableId="1864635435">
     <w:abstractNumId w:val="1"/>
   </w:num>
   <w:num w:numId="3" w16cid:durableId="638611363">
-    <w:abstractNumId w:val="4"/>
+    <w:abstractNumId w:val="6"/>
   </w:num>
   <w:num w:numId="4" w16cid:durableId="674919829">
     <w:abstractNumId w:val="0"/>
   </w:num>
   <w:num w:numId="5" w16cid:durableId="371006719">
+    <w:abstractNumId w:val="5"/>
+  </w:num>
+  <w:num w:numId="6" w16cid:durableId="2052806442">
+    <w:abstractNumId w:val="2"/>
+  </w:num>
+  <w:num w:numId="7" w16cid:durableId="2068674999">
     <w:abstractNumId w:val="3"/>
   </w:num>
 </w:numbering>
@@ -2493,6 +4699,7 @@
   <w:style w:type="character" w:default="1" w:styleId="DefaultParagraphFont">
     <w:name w:val="Default Paragraph Font"/>
     <w:uiPriority w:val="1"/>
+    <w:semiHidden/>
     <w:unhideWhenUsed/>
   </w:style>
   <w:style w:type="table" w:default="1" w:styleId="TableNormal">

</xml_diff>